<commit_message>
schema + componente pentru prima etapa
</commit_message>
<xml_diff>
--- a/Geiger-Muller-Counter.docx
+++ b/Geiger-Muller-Counter.docx
@@ -16,7 +16,7 @@
           <w:lang w:val="en-US" w:eastAsia="en-US"/>
         </w:rPr>
         <w:drawing>
-          <wp:anchor distT="0" distB="0" distL="114300" distR="114300" simplePos="0" relativeHeight="251658240" behindDoc="0" locked="0" layoutInCell="1" allowOverlap="1" wp14:anchorId="51173098" wp14:editId="01B017BB">
+          <wp:anchor distT="0" distB="0" distL="114300" distR="114300" simplePos="0" relativeHeight="251657216" behindDoc="0" locked="0" layoutInCell="1" allowOverlap="1" wp14:anchorId="51173098" wp14:editId="01B017BB">
             <wp:simplePos x="0" y="0"/>
             <wp:positionH relativeFrom="column">
               <wp:posOffset>7026</wp:posOffset>
@@ -961,7 +961,7 @@
             </w:rPr>
             <w:fldChar w:fldCharType="separate"/>
           </w:r>
-          <w:hyperlink w:anchor="_Toc159921516" w:history="1">
+          <w:hyperlink w:anchor="_Toc160049755" w:history="1">
             <w:r>
               <w:rPr>
                 <w:rStyle w:val="Hyperlink"/>
@@ -989,7 +989,7 @@
                 <w:noProof/>
                 <w:webHidden/>
               </w:rPr>
-              <w:instrText xml:space="preserve"> PAGEREF _Toc159921516 \h </w:instrText>
+              <w:instrText xml:space="preserve"> PAGEREF _Toc160049755 \h </w:instrText>
             </w:r>
             <w:r>
               <w:rPr>
@@ -1032,7 +1032,7 @@
               <w14:ligatures w14:val="standardContextual"/>
             </w:rPr>
           </w:pPr>
-          <w:hyperlink w:anchor="_Toc159921517" w:history="1">
+          <w:hyperlink w:anchor="_Toc160049756" w:history="1">
             <w:r>
               <w:rPr>
                 <w:rStyle w:val="Hyperlink"/>
@@ -1060,7 +1060,7 @@
                 <w:noProof/>
                 <w:webHidden/>
               </w:rPr>
-              <w:instrText xml:space="preserve"> PAGEREF _Toc159921517 \h </w:instrText>
+              <w:instrText xml:space="preserve"> PAGEREF _Toc160049756 \h </w:instrText>
             </w:r>
             <w:r>
               <w:rPr>
@@ -1103,7 +1103,7 @@
               <w14:ligatures w14:val="standardContextual"/>
             </w:rPr>
           </w:pPr>
-          <w:hyperlink w:anchor="_Toc159921518" w:history="1">
+          <w:hyperlink w:anchor="_Toc160049757" w:history="1">
             <w:r>
               <w:rPr>
                 <w:rStyle w:val="Hyperlink"/>
@@ -1131,7 +1131,7 @@
                 <w:noProof/>
                 <w:webHidden/>
               </w:rPr>
-              <w:instrText xml:space="preserve"> PAGEREF _Toc159921518 \h </w:instrText>
+              <w:instrText xml:space="preserve"> PAGEREF _Toc160049757 \h </w:instrText>
             </w:r>
             <w:r>
               <w:rPr>
@@ -1174,7 +1174,7 @@
               <w14:ligatures w14:val="standardContextual"/>
             </w:rPr>
           </w:pPr>
-          <w:hyperlink w:anchor="_Toc159921519" w:history="1">
+          <w:hyperlink w:anchor="_Toc160049758" w:history="1">
             <w:r>
               <w:rPr>
                 <w:rStyle w:val="Hyperlink"/>
@@ -1202,7 +1202,7 @@
                 <w:noProof/>
                 <w:webHidden/>
               </w:rPr>
-              <w:instrText xml:space="preserve"> PAGEREF _Toc159921519 \h </w:instrText>
+              <w:instrText xml:space="preserve"> PAGEREF _Toc160049758 \h </w:instrText>
             </w:r>
             <w:r>
               <w:rPr>
@@ -1245,7 +1245,7 @@
               <w14:ligatures w14:val="standardContextual"/>
             </w:rPr>
           </w:pPr>
-          <w:hyperlink w:anchor="_Toc159921520" w:history="1">
+          <w:hyperlink w:anchor="_Toc160049759" w:history="1">
             <w:r>
               <w:rPr>
                 <w:rStyle w:val="Hyperlink"/>
@@ -1273,7 +1273,7 @@
                 <w:noProof/>
                 <w:webHidden/>
               </w:rPr>
-              <w:instrText xml:space="preserve"> PAGEREF _Toc159921520 \h </w:instrText>
+              <w:instrText xml:space="preserve"> PAGEREF _Toc160049759 \h </w:instrText>
             </w:r>
             <w:r>
               <w:rPr>
@@ -1316,7 +1316,7 @@
               <w14:ligatures w14:val="standardContextual"/>
             </w:rPr>
           </w:pPr>
-          <w:hyperlink w:anchor="_Toc159921521" w:history="1">
+          <w:hyperlink w:anchor="_Toc160049760" w:history="1">
             <w:r>
               <w:rPr>
                 <w:rStyle w:val="Hyperlink"/>
@@ -1344,7 +1344,7 @@
                 <w:noProof/>
                 <w:webHidden/>
               </w:rPr>
-              <w:instrText xml:space="preserve"> PAGEREF _Toc159921521 \h </w:instrText>
+              <w:instrText xml:space="preserve"> PAGEREF _Toc160049760 \h </w:instrText>
             </w:r>
             <w:r>
               <w:rPr>
@@ -1387,7 +1387,7 @@
               <w14:ligatures w14:val="standardContextual"/>
             </w:rPr>
           </w:pPr>
-          <w:hyperlink w:anchor="_Toc159921522" w:history="1">
+          <w:hyperlink w:anchor="_Toc160049761" w:history="1">
             <w:r>
               <w:rPr>
                 <w:rStyle w:val="Hyperlink"/>
@@ -1395,6 +1395,14 @@
                 <w:noProof/>
               </w:rPr>
               <w:t>Surse</w:t>
+            </w:r>
+            <w:r>
+              <w:rPr>
+                <w:rStyle w:val="Hyperlink"/>
+                <w:rFonts w:eastAsia="Cambria"/>
+                <w:noProof/>
+              </w:rPr>
+              <w:t>...........................</w:t>
             </w:r>
             <w:r>
               <w:rPr>
@@ -1415,7 +1423,7 @@
                 <w:noProof/>
                 <w:webHidden/>
               </w:rPr>
-              <w:instrText xml:space="preserve"> PAGEREF _Toc159921522 \h </w:instrText>
+              <w:instrText xml:space="preserve"> PAGEREF _Toc160049761 \h </w:instrText>
             </w:r>
             <w:r>
               <w:rPr>
@@ -1458,7 +1466,7 @@
               <w14:ligatures w14:val="standardContextual"/>
             </w:rPr>
           </w:pPr>
-          <w:hyperlink w:anchor="_Toc159921523" w:history="1">
+          <w:hyperlink w:anchor="_Toc160049762" w:history="1">
             <w:r>
               <w:rPr>
                 <w:rStyle w:val="Hyperlink"/>
@@ -1486,7 +1494,7 @@
                 <w:noProof/>
                 <w:webHidden/>
               </w:rPr>
-              <w:instrText xml:space="preserve"> PAGEREF _Toc159921523 \h </w:instrText>
+              <w:instrText xml:space="preserve"> PAGEREF _Toc160049762 \h </w:instrText>
             </w:r>
             <w:r>
               <w:rPr>
@@ -1529,7 +1537,7 @@
               <w14:ligatures w14:val="standardContextual"/>
             </w:rPr>
           </w:pPr>
-          <w:hyperlink w:anchor="_Toc159921524" w:history="1">
+          <w:hyperlink w:anchor="_Toc160049763" w:history="1">
             <w:r>
               <w:rPr>
                 <w:rStyle w:val="Hyperlink"/>
@@ -1557,7 +1565,7 @@
                 <w:noProof/>
                 <w:webHidden/>
               </w:rPr>
-              <w:instrText xml:space="preserve"> PAGEREF _Toc159921524 \h </w:instrText>
+              <w:instrText xml:space="preserve"> PAGEREF _Toc160049763 \h </w:instrText>
             </w:r>
             <w:r>
               <w:rPr>
@@ -1600,14 +1608,14 @@
               <w14:ligatures w14:val="standardContextual"/>
             </w:rPr>
           </w:pPr>
-          <w:hyperlink w:anchor="_Toc159921525" w:history="1">
+          <w:hyperlink w:anchor="_Toc160049764" w:history="1">
             <w:r>
               <w:rPr>
                 <w:rStyle w:val="Hyperlink"/>
                 <w:rFonts w:eastAsia="Cambria"/>
                 <w:noProof/>
               </w:rPr>
-              <w:t>Prototip</w:t>
+              <w:t>Preproiectare</w:t>
             </w:r>
             <w:r>
               <w:rPr>
@@ -1628,7 +1636,7 @@
                 <w:noProof/>
                 <w:webHidden/>
               </w:rPr>
-              <w:instrText xml:space="preserve"> PAGEREF _Toc159921525 \h </w:instrText>
+              <w:instrText xml:space="preserve"> PAGEREF _Toc160049764 \h </w:instrText>
             </w:r>
             <w:r>
               <w:rPr>
@@ -1716,7 +1724,7 @@
         </w:rPr>
       </w:pPr>
       <w:bookmarkStart w:id="1" w:name="_Toc37406680"/>
-      <w:bookmarkStart w:id="2" w:name="_Toc159921516"/>
+      <w:bookmarkStart w:id="2" w:name="_Toc160049755"/>
       <w:bookmarkEnd w:id="0"/>
       <w:r>
         <w:rPr>
@@ -1911,7 +1919,7 @@
           <w:u w:val="single"/>
         </w:rPr>
       </w:pPr>
-      <w:bookmarkStart w:id="3" w:name="_Toc159921517"/>
+      <w:bookmarkStart w:id="3" w:name="_Toc160049756"/>
       <w:r>
         <w:rPr>
           <w:color w:val="auto"/>
@@ -3274,7 +3282,7 @@
         </w:numPr>
         <w:ind w:left="-76"/>
       </w:pPr>
-      <w:bookmarkStart w:id="5" w:name="_Toc159921518"/>
+      <w:bookmarkStart w:id="5" w:name="_Toc160049757"/>
       <w:proofErr w:type="spellStart"/>
       <w:r>
         <w:t>Radiatia</w:t>
@@ -12512,7 +12520,7 @@
           <w:u w:val="single"/>
         </w:rPr>
       </w:pPr>
-      <w:bookmarkStart w:id="6" w:name="_Toc159921519"/>
+      <w:bookmarkStart w:id="6" w:name="_Toc160049758"/>
       <w:r>
         <w:rPr>
           <w:noProof/>
@@ -13506,7 +13514,7 @@
           <w:u w:val="single"/>
         </w:rPr>
       </w:pPr>
-      <w:bookmarkStart w:id="7" w:name="_Toc159921520"/>
+      <w:bookmarkStart w:id="7" w:name="_Toc160049759"/>
       <w:r>
         <w:rPr>
           <w:u w:val="single"/>
@@ -15167,7 +15175,7 @@
           <w:u w:val="single"/>
         </w:rPr>
       </w:pPr>
-      <w:bookmarkStart w:id="8" w:name="_Toc159921521"/>
+      <w:bookmarkStart w:id="8" w:name="_Toc160049760"/>
       <w:proofErr w:type="spellStart"/>
       <w:r>
         <w:rPr>
@@ -15703,7 +15711,7 @@
           <w:u w:val="single"/>
         </w:rPr>
       </w:pPr>
-      <w:bookmarkStart w:id="9" w:name="_Toc159921522"/>
+      <w:bookmarkStart w:id="9" w:name="_Toc160049761"/>
       <w:proofErr w:type="spellStart"/>
       <w:r>
         <w:rPr>
@@ -16276,7 +16284,7 @@
         </w:numPr>
         <w:ind w:left="-642" w:firstLine="642"/>
       </w:pPr>
-      <w:bookmarkStart w:id="10" w:name="_Toc159921523"/>
+      <w:bookmarkStart w:id="10" w:name="_Toc160049762"/>
       <w:proofErr w:type="spellStart"/>
       <w:r>
         <w:t>Efecte</w:t>
@@ -17925,7 +17933,7 @@
           <w:u w:val="single"/>
         </w:rPr>
       </w:pPr>
-      <w:bookmarkStart w:id="11" w:name="_Toc159921524"/>
+      <w:bookmarkStart w:id="11" w:name="_Toc160049763"/>
       <w:r>
         <w:rPr>
           <w:color w:val="auto"/>
@@ -19110,7 +19118,7 @@
           <w:rFonts w:ascii="UT Sans" w:hAnsi="UT Sans"/>
           <w:color w:val="FF0000"/>
         </w:rPr>
-        <w:t xml:space="preserve">ai adauga poze </w:t>
+        <w:t xml:space="preserve">ai </w:t>
       </w:r>
       <w:proofErr w:type="spellStart"/>
       <w:r>
@@ -19118,6 +19126,22 @@
           <w:rFonts w:ascii="UT Sans" w:hAnsi="UT Sans"/>
           <w:color w:val="FF0000"/>
         </w:rPr>
+        <w:t>adauga</w:t>
+      </w:r>
+      <w:proofErr w:type="spellEnd"/>
+      <w:r>
+        <w:rPr>
+          <w:rFonts w:ascii="UT Sans" w:hAnsi="UT Sans"/>
+          <w:color w:val="FF0000"/>
+        </w:rPr>
+        <w:t xml:space="preserve"> poze </w:t>
+      </w:r>
+      <w:proofErr w:type="spellStart"/>
+      <w:r>
+        <w:rPr>
+          <w:rFonts w:ascii="UT Sans" w:hAnsi="UT Sans"/>
+          <w:color w:val="FF0000"/>
+        </w:rPr>
         <w:t>facute</w:t>
       </w:r>
       <w:proofErr w:type="spellEnd"/>
@@ -19140,7 +19164,23 @@
           <w:rFonts w:ascii="UT Sans" w:hAnsi="UT Sans"/>
           <w:color w:val="FF0000"/>
         </w:rPr>
-        <w:t xml:space="preserve"> cand primesc tuburile</w:t>
+        <w:t xml:space="preserve"> </w:t>
+      </w:r>
+      <w:proofErr w:type="spellStart"/>
+      <w:r>
+        <w:rPr>
+          <w:rFonts w:ascii="UT Sans" w:hAnsi="UT Sans"/>
+          <w:color w:val="FF0000"/>
+        </w:rPr>
+        <w:t>cand</w:t>
+      </w:r>
+      <w:proofErr w:type="spellEnd"/>
+      <w:r>
+        <w:rPr>
+          <w:rFonts w:ascii="UT Sans" w:hAnsi="UT Sans"/>
+          <w:color w:val="FF0000"/>
+        </w:rPr>
+        <w:t xml:space="preserve"> primesc tuburile</w:t>
       </w:r>
     </w:p>
     <w:p>
@@ -19165,6 +19205,7 @@
           <w:lang w:val="ro-RO"/>
         </w:rPr>
       </w:pPr>
+      <w:bookmarkStart w:id="12" w:name="_Toc160049764"/>
       <w:proofErr w:type="spellStart"/>
       <w:r>
         <w:rPr>
@@ -19172,46 +19213,10 @@
           <w:u w:val="single"/>
           <w:lang w:val="ro-RO"/>
         </w:rPr>
-        <w:t>Counter</w:t>
-      </w:r>
-      <w:proofErr w:type="spellEnd"/>
-      <w:r>
-        <w:rPr>
-          <w:color w:val="auto"/>
-          <w:u w:val="single"/>
-          <w:lang w:val="ro-RO"/>
-        </w:rPr>
-        <w:t xml:space="preserve"> Geiger-</w:t>
-      </w:r>
-      <w:proofErr w:type="spellStart"/>
-      <w:r>
-        <w:rPr>
-          <w:color w:val="auto"/>
-          <w:u w:val="single"/>
-          <w:lang w:val="ro-RO"/>
-        </w:rPr>
         <w:t>Preproiectare</w:t>
       </w:r>
-      <w:proofErr w:type="spellEnd"/>
-    </w:p>
-    <w:p>
-      <w:pPr>
-        <w:rPr>
-          <w:rFonts w:ascii="UT Sans" w:hAnsi="UT Sans"/>
-          <w:b/>
-          <w:bCs/>
-          <w:lang w:eastAsia="en-US"/>
-        </w:rPr>
-      </w:pPr>
-      <w:r>
-        <w:rPr>
-          <w:rFonts w:ascii="UT Sans" w:hAnsi="UT Sans"/>
-          <w:b/>
-          <w:bCs/>
-          <w:lang w:eastAsia="en-US"/>
-        </w:rPr>
-        <w:t>Introducere</w:t>
-      </w:r>
+      <w:bookmarkEnd w:id="12"/>
+      <w:proofErr w:type="spellEnd"/>
     </w:p>
     <w:p>
       <w:pPr>
@@ -19268,6 +19273,8 @@
           <w:numId w:val="31"/>
         </w:numPr>
         <w:rPr>
+          <w:sz w:val="24"/>
+          <w:szCs w:val="24"/>
           <w:lang w:val="ro-RO"/>
         </w:rPr>
       </w:pPr>
@@ -19275,41 +19282,58 @@
         <w:rPr>
           <w:b/>
           <w:bCs/>
-        </w:rPr>
-        <w:t>S</w:t>
-      </w:r>
+          <w:sz w:val="24"/>
+          <w:szCs w:val="24"/>
+        </w:rPr>
+        <w:t xml:space="preserve">Sursa de </w:t>
+      </w:r>
+      <w:proofErr w:type="gramStart"/>
       <w:r>
         <w:rPr>
           <w:b/>
           <w:bCs/>
-        </w:rPr>
-        <w:t xml:space="preserve">ursa de </w:t>
-      </w:r>
-      <w:proofErr w:type="gramStart"/>
-      <w:r>
-        <w:rPr>
-          <w:b/>
-          <w:bCs/>
+          <w:sz w:val="24"/>
+          <w:szCs w:val="24"/>
         </w:rPr>
         <w:t>alimentare</w:t>
       </w:r>
       <w:r>
+        <w:rPr>
+          <w:sz w:val="24"/>
+          <w:szCs w:val="24"/>
+        </w:rPr>
         <w:t xml:space="preserve"> ,</w:t>
       </w:r>
       <w:proofErr w:type="gramEnd"/>
       <w:r>
+        <w:rPr>
+          <w:sz w:val="24"/>
+          <w:szCs w:val="24"/>
+        </w:rPr>
         <w:t xml:space="preserve"> poate varia de la </w:t>
       </w:r>
       <w:proofErr w:type="spellStart"/>
       <w:r>
+        <w:rPr>
+          <w:sz w:val="24"/>
+          <w:szCs w:val="24"/>
+        </w:rPr>
         <w:t>bateri</w:t>
       </w:r>
       <w:proofErr w:type="spellEnd"/>
       <w:r>
+        <w:rPr>
+          <w:sz w:val="24"/>
+          <w:szCs w:val="24"/>
+        </w:rPr>
         <w:t xml:space="preserve"> , la curent de la </w:t>
       </w:r>
       <w:proofErr w:type="spellStart"/>
       <w:r>
+        <w:rPr>
+          <w:sz w:val="24"/>
+          <w:szCs w:val="24"/>
+        </w:rPr>
         <w:t>priza</w:t>
       </w:r>
       <w:proofErr w:type="spellEnd"/>
@@ -19322,6 +19346,8 @@
           <w:numId w:val="31"/>
         </w:numPr>
         <w:rPr>
+          <w:sz w:val="24"/>
+          <w:szCs w:val="24"/>
           <w:lang w:val="ro-RO"/>
         </w:rPr>
       </w:pPr>
@@ -19329,6 +19355,8 @@
         <w:rPr>
           <w:b/>
           <w:bCs/>
+          <w:sz w:val="24"/>
+          <w:szCs w:val="24"/>
         </w:rPr>
         <w:t xml:space="preserve">Un generator de </w:t>
       </w:r>
@@ -19337,6 +19365,8 @@
         <w:rPr>
           <w:b/>
           <w:bCs/>
+          <w:sz w:val="24"/>
+          <w:szCs w:val="24"/>
         </w:rPr>
         <w:t>inalta</w:t>
       </w:r>
@@ -19345,6 +19375,8 @@
         <w:rPr>
           <w:b/>
           <w:bCs/>
+          <w:sz w:val="24"/>
+          <w:szCs w:val="24"/>
         </w:rPr>
         <w:t xml:space="preserve"> </w:t>
       </w:r>
@@ -19353,138 +19385,272 @@
         <w:rPr>
           <w:b/>
           <w:bCs/>
+          <w:sz w:val="24"/>
+          <w:szCs w:val="24"/>
         </w:rPr>
         <w:t xml:space="preserve">tensiune </w:t>
       </w:r>
       <w:r>
+        <w:rPr>
+          <w:sz w:val="24"/>
+          <w:szCs w:val="24"/>
+        </w:rPr>
         <w:t>,</w:t>
       </w:r>
       <w:proofErr w:type="gramEnd"/>
       <w:r>
-        <w:t xml:space="preserve"> </w:t>
-      </w:r>
-      <w:proofErr w:type="spellStart"/>
-      <w:r>
+        <w:rPr>
+          <w:sz w:val="24"/>
+          <w:szCs w:val="24"/>
+        </w:rPr>
+        <w:t xml:space="preserve"> </w:t>
+      </w:r>
+      <w:proofErr w:type="spellStart"/>
+      <w:r>
+        <w:rPr>
+          <w:sz w:val="24"/>
+          <w:szCs w:val="24"/>
+        </w:rPr>
         <w:t>este</w:t>
       </w:r>
       <w:proofErr w:type="spellEnd"/>
       <w:r>
+        <w:rPr>
+          <w:sz w:val="24"/>
+          <w:szCs w:val="24"/>
+        </w:rPr>
         <w:t xml:space="preserve"> nevoie de </w:t>
       </w:r>
       <w:proofErr w:type="spellStart"/>
       <w:r>
+        <w:rPr>
+          <w:sz w:val="24"/>
+          <w:szCs w:val="24"/>
+        </w:rPr>
         <w:t>el</w:t>
       </w:r>
       <w:proofErr w:type="spellEnd"/>
       <w:r>
-        <w:t xml:space="preserve"> </w:t>
-      </w:r>
-      <w:proofErr w:type="spellStart"/>
-      <w:r>
+        <w:rPr>
+          <w:sz w:val="24"/>
+          <w:szCs w:val="24"/>
+        </w:rPr>
+        <w:t xml:space="preserve"> </w:t>
+      </w:r>
+      <w:proofErr w:type="spellStart"/>
+      <w:r>
+        <w:rPr>
+          <w:sz w:val="24"/>
+          <w:szCs w:val="24"/>
+        </w:rPr>
         <w:t>pentru</w:t>
       </w:r>
       <w:proofErr w:type="spellEnd"/>
       <w:r>
+        <w:rPr>
+          <w:sz w:val="24"/>
+          <w:szCs w:val="24"/>
+        </w:rPr>
         <w:t xml:space="preserve"> a putea obtine </w:t>
       </w:r>
       <w:proofErr w:type="spellStart"/>
       <w:r>
+        <w:rPr>
+          <w:sz w:val="24"/>
+          <w:szCs w:val="24"/>
+        </w:rPr>
         <w:t>tensiuniile</w:t>
       </w:r>
       <w:proofErr w:type="spellEnd"/>
       <w:r>
-        <w:t xml:space="preserve"> </w:t>
-      </w:r>
-      <w:proofErr w:type="spellStart"/>
-      <w:r>
+        <w:rPr>
+          <w:sz w:val="24"/>
+          <w:szCs w:val="24"/>
+        </w:rPr>
+        <w:t xml:space="preserve"> </w:t>
+      </w:r>
+      <w:proofErr w:type="spellStart"/>
+      <w:r>
+        <w:rPr>
+          <w:sz w:val="24"/>
+          <w:szCs w:val="24"/>
+        </w:rPr>
         <w:t>inalte</w:t>
       </w:r>
       <w:proofErr w:type="spellEnd"/>
       <w:r>
+        <w:rPr>
+          <w:sz w:val="24"/>
+          <w:szCs w:val="24"/>
+        </w:rPr>
         <w:t xml:space="preserve"> (de la 400+ V) </w:t>
       </w:r>
       <w:proofErr w:type="spellStart"/>
       <w:r>
+        <w:rPr>
+          <w:sz w:val="24"/>
+          <w:szCs w:val="24"/>
+        </w:rPr>
         <w:t>pentru</w:t>
       </w:r>
       <w:proofErr w:type="spellEnd"/>
       <w:r>
+        <w:rPr>
+          <w:sz w:val="24"/>
+          <w:szCs w:val="24"/>
+        </w:rPr>
         <w:t xml:space="preserve"> ca </w:t>
       </w:r>
       <w:proofErr w:type="spellStart"/>
       <w:r>
+        <w:rPr>
+          <w:sz w:val="24"/>
+          <w:szCs w:val="24"/>
+        </w:rPr>
         <w:t>Tubul</w:t>
       </w:r>
       <w:proofErr w:type="spellEnd"/>
       <w:r>
+        <w:rPr>
+          <w:sz w:val="24"/>
+          <w:szCs w:val="24"/>
+        </w:rPr>
         <w:t xml:space="preserve"> Geiger-Müller are nevoie de o tensiune </w:t>
       </w:r>
       <w:proofErr w:type="spellStart"/>
       <w:r>
+        <w:rPr>
+          <w:sz w:val="24"/>
+          <w:szCs w:val="24"/>
+        </w:rPr>
         <w:t>ridicata</w:t>
       </w:r>
       <w:proofErr w:type="spellEnd"/>
       <w:r>
-        <w:t xml:space="preserve"> </w:t>
-      </w:r>
-      <w:proofErr w:type="spellStart"/>
-      <w:r>
+        <w:rPr>
+          <w:sz w:val="24"/>
+          <w:szCs w:val="24"/>
+        </w:rPr>
+        <w:t xml:space="preserve"> </w:t>
+      </w:r>
+      <w:proofErr w:type="spellStart"/>
+      <w:r>
+        <w:rPr>
+          <w:sz w:val="24"/>
+          <w:szCs w:val="24"/>
+        </w:rPr>
         <w:t>pentru</w:t>
       </w:r>
       <w:proofErr w:type="spellEnd"/>
       <w:r>
+        <w:rPr>
+          <w:sz w:val="24"/>
+          <w:szCs w:val="24"/>
+        </w:rPr>
         <w:t xml:space="preserve"> a </w:t>
       </w:r>
       <w:proofErr w:type="spellStart"/>
       <w:r>
+        <w:rPr>
+          <w:sz w:val="24"/>
+          <w:szCs w:val="24"/>
+        </w:rPr>
         <w:t>crea</w:t>
       </w:r>
       <w:proofErr w:type="spellEnd"/>
       <w:r>
+        <w:rPr>
+          <w:sz w:val="24"/>
+          <w:szCs w:val="24"/>
+        </w:rPr>
         <w:t xml:space="preserve"> un camp electric suficient de puternic </w:t>
       </w:r>
       <w:proofErr w:type="spellStart"/>
       <w:r>
+        <w:rPr>
+          <w:sz w:val="24"/>
+          <w:szCs w:val="24"/>
+        </w:rPr>
         <w:t>pentru</w:t>
       </w:r>
       <w:proofErr w:type="spellEnd"/>
       <w:r>
+        <w:rPr>
+          <w:sz w:val="24"/>
+          <w:szCs w:val="24"/>
+        </w:rPr>
         <w:t xml:space="preserve"> a </w:t>
       </w:r>
       <w:proofErr w:type="spellStart"/>
       <w:r>
+        <w:rPr>
+          <w:sz w:val="24"/>
+          <w:szCs w:val="24"/>
+        </w:rPr>
         <w:t>ioniza</w:t>
       </w:r>
       <w:proofErr w:type="spellEnd"/>
       <w:r>
-        <w:t xml:space="preserve"> </w:t>
-      </w:r>
-      <w:proofErr w:type="spellStart"/>
-      <w:r>
+        <w:rPr>
+          <w:sz w:val="24"/>
+          <w:szCs w:val="24"/>
+        </w:rPr>
+        <w:t xml:space="preserve"> </w:t>
+      </w:r>
+      <w:proofErr w:type="spellStart"/>
+      <w:r>
+        <w:rPr>
+          <w:sz w:val="24"/>
+          <w:szCs w:val="24"/>
+        </w:rPr>
         <w:t>atomii</w:t>
       </w:r>
       <w:proofErr w:type="spellEnd"/>
       <w:r>
+        <w:rPr>
+          <w:sz w:val="24"/>
+          <w:szCs w:val="24"/>
+        </w:rPr>
         <w:t xml:space="preserve"> de </w:t>
       </w:r>
       <w:proofErr w:type="spellStart"/>
       <w:r>
+        <w:rPr>
+          <w:sz w:val="24"/>
+          <w:szCs w:val="24"/>
+        </w:rPr>
         <w:t>gaz</w:t>
       </w:r>
       <w:proofErr w:type="spellEnd"/>
       <w:r>
+        <w:rPr>
+          <w:sz w:val="24"/>
+          <w:szCs w:val="24"/>
+        </w:rPr>
         <w:t xml:space="preserve"> din </w:t>
       </w:r>
       <w:proofErr w:type="spellStart"/>
       <w:r>
+        <w:rPr>
+          <w:sz w:val="24"/>
+          <w:szCs w:val="24"/>
+        </w:rPr>
         <w:t>interiorul</w:t>
       </w:r>
       <w:proofErr w:type="spellEnd"/>
       <w:r>
-        <w:t xml:space="preserve"> </w:t>
-      </w:r>
-      <w:proofErr w:type="spellStart"/>
-      <w:r>
+        <w:rPr>
+          <w:sz w:val="24"/>
+          <w:szCs w:val="24"/>
+        </w:rPr>
+        <w:t xml:space="preserve"> </w:t>
+      </w:r>
+      <w:proofErr w:type="spellStart"/>
+      <w:r>
+        <w:rPr>
+          <w:sz w:val="24"/>
+          <w:szCs w:val="24"/>
+        </w:rPr>
         <w:t>tubului</w:t>
       </w:r>
       <w:proofErr w:type="spellEnd"/>
@@ -19497,6 +19663,8 @@
           <w:numId w:val="31"/>
         </w:numPr>
         <w:rPr>
+          <w:sz w:val="24"/>
+          <w:szCs w:val="24"/>
           <w:lang w:val="ro-RO"/>
         </w:rPr>
       </w:pPr>
@@ -19504,6 +19672,8 @@
         <w:rPr>
           <w:b/>
           <w:bCs/>
+          <w:sz w:val="24"/>
+          <w:szCs w:val="24"/>
         </w:rPr>
         <w:t xml:space="preserve">Tub </w:t>
       </w:r>
@@ -19512,46 +19682,88 @@
         <w:rPr>
           <w:b/>
           <w:bCs/>
+          <w:sz w:val="24"/>
+          <w:szCs w:val="24"/>
         </w:rPr>
         <w:t>GM</w:t>
       </w:r>
       <w:r>
+        <w:rPr>
+          <w:sz w:val="24"/>
+          <w:szCs w:val="24"/>
+        </w:rPr>
         <w:t xml:space="preserve"> ,</w:t>
       </w:r>
       <w:proofErr w:type="gramEnd"/>
       <w:r>
-        <w:t xml:space="preserve"> </w:t>
-      </w:r>
-      <w:proofErr w:type="spellStart"/>
-      <w:r>
+        <w:rPr>
+          <w:sz w:val="24"/>
+          <w:szCs w:val="24"/>
+        </w:rPr>
+        <w:t xml:space="preserve"> </w:t>
+      </w:r>
+      <w:proofErr w:type="spellStart"/>
+      <w:r>
+        <w:rPr>
+          <w:sz w:val="24"/>
+          <w:szCs w:val="24"/>
+        </w:rPr>
         <w:t>componenta</w:t>
       </w:r>
       <w:proofErr w:type="spellEnd"/>
       <w:r>
-        <w:t xml:space="preserve"> </w:t>
-      </w:r>
-      <w:proofErr w:type="spellStart"/>
-      <w:r>
+        <w:rPr>
+          <w:sz w:val="24"/>
+          <w:szCs w:val="24"/>
+        </w:rPr>
+        <w:t xml:space="preserve"> </w:t>
+      </w:r>
+      <w:proofErr w:type="spellStart"/>
+      <w:r>
+        <w:rPr>
+          <w:sz w:val="24"/>
+          <w:szCs w:val="24"/>
+        </w:rPr>
         <w:t>esentiala</w:t>
       </w:r>
       <w:proofErr w:type="spellEnd"/>
       <w:r>
-        <w:t xml:space="preserve"> </w:t>
-      </w:r>
-      <w:proofErr w:type="spellStart"/>
-      <w:r>
+        <w:rPr>
+          <w:sz w:val="24"/>
+          <w:szCs w:val="24"/>
+        </w:rPr>
+        <w:t xml:space="preserve"> </w:t>
+      </w:r>
+      <w:proofErr w:type="spellStart"/>
+      <w:r>
+        <w:rPr>
+          <w:sz w:val="24"/>
+          <w:szCs w:val="24"/>
+        </w:rPr>
         <w:t>oricarui</w:t>
       </w:r>
       <w:proofErr w:type="spellEnd"/>
       <w:r>
+        <w:rPr>
+          <w:sz w:val="24"/>
+          <w:szCs w:val="24"/>
+        </w:rPr>
         <w:t xml:space="preserve"> contor Geiger-Muller , de unde ii vine </w:t>
       </w:r>
       <w:proofErr w:type="spellStart"/>
       <w:r>
+        <w:rPr>
+          <w:sz w:val="24"/>
+          <w:szCs w:val="24"/>
+        </w:rPr>
         <w:t>si</w:t>
       </w:r>
       <w:proofErr w:type="spellEnd"/>
       <w:r>
+        <w:rPr>
+          <w:sz w:val="24"/>
+          <w:szCs w:val="24"/>
+        </w:rPr>
         <w:t xml:space="preserve"> numele</w:t>
       </w:r>
     </w:p>
@@ -19563,6 +19775,8 @@
           <w:numId w:val="31"/>
         </w:numPr>
         <w:rPr>
+          <w:sz w:val="24"/>
+          <w:szCs w:val="24"/>
           <w:lang w:val="ro-RO"/>
         </w:rPr>
       </w:pPr>
@@ -19570,6 +19784,8 @@
         <w:rPr>
           <w:b/>
           <w:bCs/>
+          <w:sz w:val="24"/>
+          <w:szCs w:val="24"/>
         </w:rPr>
         <w:t xml:space="preserve">Processor &amp; </w:t>
       </w:r>
@@ -19578,16 +19794,24 @@
         <w:rPr>
           <w:b/>
           <w:bCs/>
+          <w:sz w:val="24"/>
+          <w:szCs w:val="24"/>
         </w:rPr>
         <w:t>Display</w:t>
       </w:r>
       <w:r>
+        <w:rPr>
+          <w:sz w:val="24"/>
+          <w:szCs w:val="24"/>
+        </w:rPr>
         <w:t>(</w:t>
       </w:r>
       <w:proofErr w:type="gramEnd"/>
       <w:r>
         <w:rPr>
           <w:color w:val="FF0000"/>
+          <w:sz w:val="24"/>
+          <w:szCs w:val="24"/>
         </w:rPr>
         <w:t xml:space="preserve">as putea </w:t>
       </w:r>
@@ -19595,6 +19819,8 @@
       <w:r>
         <w:rPr>
           <w:color w:val="FF0000"/>
+          <w:sz w:val="24"/>
+          <w:szCs w:val="24"/>
         </w:rPr>
         <w:t>pune</w:t>
       </w:r>
@@ -19602,6 +19828,8 @@
       <w:r>
         <w:rPr>
           <w:color w:val="FF0000"/>
+          <w:sz w:val="24"/>
+          <w:szCs w:val="24"/>
         </w:rPr>
         <w:t xml:space="preserve"> </w:t>
       </w:r>
@@ -19609,6 +19837,8 @@
       <w:r>
         <w:rPr>
           <w:color w:val="FF0000"/>
+          <w:sz w:val="24"/>
+          <w:szCs w:val="24"/>
         </w:rPr>
         <w:t>si</w:t>
       </w:r>
@@ -19616,198 +19846,392 @@
       <w:r>
         <w:rPr>
           <w:color w:val="FF0000"/>
+          <w:sz w:val="24"/>
+          <w:szCs w:val="24"/>
         </w:rPr>
         <w:t xml:space="preserve"> circuit de detectie aici)</w:t>
       </w:r>
       <w:r>
+        <w:rPr>
+          <w:sz w:val="24"/>
+          <w:szCs w:val="24"/>
+        </w:rPr>
         <w:t xml:space="preserve">, e folosit </w:t>
       </w:r>
       <w:proofErr w:type="spellStart"/>
       <w:r>
+        <w:rPr>
+          <w:sz w:val="24"/>
+          <w:szCs w:val="24"/>
+        </w:rPr>
         <w:t>pentru</w:t>
       </w:r>
       <w:proofErr w:type="spellEnd"/>
       <w:r>
+        <w:rPr>
+          <w:sz w:val="24"/>
+          <w:szCs w:val="24"/>
+        </w:rPr>
         <w:t xml:space="preserve"> ca </w:t>
       </w:r>
       <w:proofErr w:type="spellStart"/>
       <w:r>
+        <w:rPr>
+          <w:sz w:val="24"/>
+          <w:szCs w:val="24"/>
+        </w:rPr>
         <w:t>utilizatorul</w:t>
       </w:r>
       <w:proofErr w:type="spellEnd"/>
       <w:r>
-        <w:t xml:space="preserve"> </w:t>
-      </w:r>
-      <w:proofErr w:type="spellStart"/>
-      <w:r>
+        <w:rPr>
+          <w:sz w:val="24"/>
+          <w:szCs w:val="24"/>
+        </w:rPr>
+        <w:t xml:space="preserve"> </w:t>
+      </w:r>
+      <w:proofErr w:type="spellStart"/>
+      <w:r>
+        <w:rPr>
+          <w:sz w:val="24"/>
+          <w:szCs w:val="24"/>
+        </w:rPr>
         <w:t>sa</w:t>
       </w:r>
       <w:proofErr w:type="spellEnd"/>
       <w:r>
-        <w:t xml:space="preserve"> </w:t>
-      </w:r>
-      <w:proofErr w:type="spellStart"/>
-      <w:r>
+        <w:rPr>
+          <w:sz w:val="24"/>
+          <w:szCs w:val="24"/>
+        </w:rPr>
+        <w:t xml:space="preserve"> </w:t>
+      </w:r>
+      <w:proofErr w:type="spellStart"/>
+      <w:r>
+        <w:rPr>
+          <w:sz w:val="24"/>
+          <w:szCs w:val="24"/>
+        </w:rPr>
         <w:t>isi</w:t>
       </w:r>
       <w:proofErr w:type="spellEnd"/>
       <w:r>
-        <w:t xml:space="preserve"> </w:t>
-      </w:r>
-      <w:proofErr w:type="spellStart"/>
-      <w:r>
+        <w:rPr>
+          <w:sz w:val="24"/>
+          <w:szCs w:val="24"/>
+        </w:rPr>
+        <w:t xml:space="preserve"> </w:t>
+      </w:r>
+      <w:proofErr w:type="spellStart"/>
+      <w:r>
+        <w:rPr>
+          <w:sz w:val="24"/>
+          <w:szCs w:val="24"/>
+        </w:rPr>
         <w:t>dea</w:t>
       </w:r>
       <w:proofErr w:type="spellEnd"/>
       <w:r>
+        <w:rPr>
+          <w:sz w:val="24"/>
+          <w:szCs w:val="24"/>
+        </w:rPr>
         <w:t xml:space="preserve"> seama cand </w:t>
       </w:r>
       <w:proofErr w:type="spellStart"/>
       <w:r>
+        <w:rPr>
+          <w:sz w:val="24"/>
+          <w:szCs w:val="24"/>
+        </w:rPr>
         <w:t>este</w:t>
       </w:r>
       <w:proofErr w:type="spellEnd"/>
       <w:r>
-        <w:t xml:space="preserve"> </w:t>
-      </w:r>
-      <w:proofErr w:type="spellStart"/>
-      <w:r>
+        <w:rPr>
+          <w:sz w:val="24"/>
+          <w:szCs w:val="24"/>
+        </w:rPr>
+        <w:t xml:space="preserve"> </w:t>
+      </w:r>
+      <w:proofErr w:type="spellStart"/>
+      <w:r>
+        <w:rPr>
+          <w:sz w:val="24"/>
+          <w:szCs w:val="24"/>
+        </w:rPr>
         <w:t>detectata</w:t>
       </w:r>
       <w:proofErr w:type="spellEnd"/>
       <w:r>
-        <w:t xml:space="preserve"> </w:t>
-      </w:r>
-      <w:proofErr w:type="spellStart"/>
-      <w:r>
+        <w:rPr>
+          <w:sz w:val="24"/>
+          <w:szCs w:val="24"/>
+        </w:rPr>
+        <w:t xml:space="preserve"> </w:t>
+      </w:r>
+      <w:proofErr w:type="spellStart"/>
+      <w:r>
+        <w:rPr>
+          <w:sz w:val="24"/>
+          <w:szCs w:val="24"/>
+        </w:rPr>
         <w:t>radiatia,pentru</w:t>
       </w:r>
       <w:proofErr w:type="spellEnd"/>
       <w:r>
+        <w:rPr>
+          <w:sz w:val="24"/>
+          <w:szCs w:val="24"/>
+        </w:rPr>
         <w:t xml:space="preserve"> a putea vedea cu </w:t>
       </w:r>
       <w:proofErr w:type="spellStart"/>
       <w:r>
+        <w:rPr>
+          <w:sz w:val="24"/>
+          <w:szCs w:val="24"/>
+        </w:rPr>
         <w:t>precizie</w:t>
       </w:r>
       <w:proofErr w:type="spellEnd"/>
       <w:r>
-        <w:t xml:space="preserve"> </w:t>
-      </w:r>
-      <w:proofErr w:type="spellStart"/>
-      <w:r>
+        <w:rPr>
+          <w:sz w:val="24"/>
+          <w:szCs w:val="24"/>
+        </w:rPr>
+        <w:t xml:space="preserve"> </w:t>
+      </w:r>
+      <w:proofErr w:type="spellStart"/>
+      <w:r>
+        <w:rPr>
+          <w:sz w:val="24"/>
+          <w:szCs w:val="24"/>
+        </w:rPr>
         <w:t>valoarea</w:t>
       </w:r>
       <w:proofErr w:type="spellEnd"/>
       <w:r>
-        <w:t xml:space="preserve"> </w:t>
-      </w:r>
-      <w:proofErr w:type="spellStart"/>
-      <w:r>
+        <w:rPr>
+          <w:sz w:val="24"/>
+          <w:szCs w:val="24"/>
+        </w:rPr>
+        <w:t xml:space="preserve"> </w:t>
+      </w:r>
+      <w:proofErr w:type="spellStart"/>
+      <w:r>
+        <w:rPr>
+          <w:sz w:val="24"/>
+          <w:szCs w:val="24"/>
+        </w:rPr>
         <w:t>radiatiei</w:t>
       </w:r>
       <w:proofErr w:type="spellEnd"/>
       <w:r>
-        <w:t xml:space="preserve"> </w:t>
-      </w:r>
-      <w:proofErr w:type="spellStart"/>
-      <w:r>
+        <w:rPr>
+          <w:sz w:val="24"/>
+          <w:szCs w:val="24"/>
+        </w:rPr>
+        <w:t xml:space="preserve"> </w:t>
+      </w:r>
+      <w:proofErr w:type="spellStart"/>
+      <w:r>
+        <w:rPr>
+          <w:sz w:val="24"/>
+          <w:szCs w:val="24"/>
+        </w:rPr>
         <w:t>descoperite</w:t>
       </w:r>
       <w:proofErr w:type="spellEnd"/>
       <w:r>
-        <w:t xml:space="preserve"> </w:t>
-      </w:r>
-      <w:proofErr w:type="spellStart"/>
-      <w:r>
+        <w:rPr>
+          <w:sz w:val="24"/>
+          <w:szCs w:val="24"/>
+        </w:rPr>
+        <w:t xml:space="preserve"> </w:t>
+      </w:r>
+      <w:proofErr w:type="spellStart"/>
+      <w:r>
+        <w:rPr>
+          <w:sz w:val="24"/>
+          <w:szCs w:val="24"/>
+        </w:rPr>
         <w:t>prin</w:t>
       </w:r>
       <w:proofErr w:type="spellEnd"/>
       <w:r>
-        <w:t xml:space="preserve"> </w:t>
-      </w:r>
-      <w:proofErr w:type="spellStart"/>
-      <w:r>
+        <w:rPr>
+          <w:sz w:val="24"/>
+          <w:szCs w:val="24"/>
+        </w:rPr>
+        <w:t xml:space="preserve"> </w:t>
+      </w:r>
+      <w:proofErr w:type="spellStart"/>
+      <w:r>
+        <w:rPr>
+          <w:sz w:val="24"/>
+          <w:szCs w:val="24"/>
+        </w:rPr>
         <w:t>intermediul</w:t>
       </w:r>
       <w:proofErr w:type="spellEnd"/>
       <w:r>
-        <w:t xml:space="preserve"> </w:t>
-      </w:r>
-      <w:proofErr w:type="spellStart"/>
-      <w:r>
+        <w:rPr>
+          <w:sz w:val="24"/>
+          <w:szCs w:val="24"/>
+        </w:rPr>
+        <w:t xml:space="preserve"> </w:t>
+      </w:r>
+      <w:proofErr w:type="spellStart"/>
+      <w:r>
+        <w:rPr>
+          <w:sz w:val="24"/>
+          <w:szCs w:val="24"/>
+        </w:rPr>
         <w:t>unui</w:t>
       </w:r>
       <w:proofErr w:type="spellEnd"/>
       <w:r>
+        <w:rPr>
+          <w:sz w:val="24"/>
+          <w:szCs w:val="24"/>
+        </w:rPr>
         <w:t xml:space="preserve"> display led </w:t>
       </w:r>
       <w:proofErr w:type="spellStart"/>
       <w:r>
+        <w:rPr>
+          <w:sz w:val="24"/>
+          <w:szCs w:val="24"/>
+        </w:rPr>
         <w:t>si</w:t>
       </w:r>
       <w:proofErr w:type="spellEnd"/>
       <w:r>
+        <w:rPr>
+          <w:sz w:val="24"/>
+          <w:szCs w:val="24"/>
+        </w:rPr>
         <w:t>/</w:t>
       </w:r>
       <w:proofErr w:type="spellStart"/>
       <w:r>
+        <w:rPr>
+          <w:sz w:val="24"/>
+          <w:szCs w:val="24"/>
+        </w:rPr>
         <w:t>sau</w:t>
       </w:r>
       <w:proofErr w:type="spellEnd"/>
       <w:r>
-        <w:t xml:space="preserve"> </w:t>
-      </w:r>
-      <w:proofErr w:type="spellStart"/>
-      <w:r>
+        <w:rPr>
+          <w:sz w:val="24"/>
+          <w:szCs w:val="24"/>
+        </w:rPr>
+        <w:t xml:space="preserve"> </w:t>
+      </w:r>
+      <w:proofErr w:type="spellStart"/>
+      <w:r>
+        <w:rPr>
+          <w:sz w:val="24"/>
+          <w:szCs w:val="24"/>
+        </w:rPr>
         <w:t>prin</w:t>
       </w:r>
       <w:proofErr w:type="spellEnd"/>
       <w:r>
-        <w:t xml:space="preserve"> </w:t>
-      </w:r>
-      <w:proofErr w:type="spellStart"/>
-      <w:r>
+        <w:rPr>
+          <w:sz w:val="24"/>
+          <w:szCs w:val="24"/>
+        </w:rPr>
+        <w:t xml:space="preserve"> </w:t>
+      </w:r>
+      <w:proofErr w:type="spellStart"/>
+      <w:r>
+        <w:rPr>
+          <w:sz w:val="24"/>
+          <w:szCs w:val="24"/>
+        </w:rPr>
         <w:t>intermediul</w:t>
       </w:r>
       <w:proofErr w:type="spellEnd"/>
       <w:r>
-        <w:t xml:space="preserve"> </w:t>
-      </w:r>
-      <w:proofErr w:type="spellStart"/>
-      <w:r>
+        <w:rPr>
+          <w:sz w:val="24"/>
+          <w:szCs w:val="24"/>
+        </w:rPr>
+        <w:t xml:space="preserve"> </w:t>
+      </w:r>
+      <w:proofErr w:type="spellStart"/>
+      <w:r>
+        <w:rPr>
+          <w:sz w:val="24"/>
+          <w:szCs w:val="24"/>
+        </w:rPr>
         <w:t>unui</w:t>
       </w:r>
       <w:proofErr w:type="spellEnd"/>
       <w:r>
-        <w:t xml:space="preserve"> </w:t>
-      </w:r>
-      <w:proofErr w:type="spellStart"/>
-      <w:r>
+        <w:rPr>
+          <w:sz w:val="24"/>
+          <w:szCs w:val="24"/>
+        </w:rPr>
+        <w:t xml:space="preserve"> </w:t>
+      </w:r>
+      <w:proofErr w:type="spellStart"/>
+      <w:r>
+        <w:rPr>
+          <w:sz w:val="24"/>
+          <w:szCs w:val="24"/>
+        </w:rPr>
         <w:t>amplificator</w:t>
       </w:r>
       <w:proofErr w:type="spellEnd"/>
       <w:r>
+        <w:rPr>
+          <w:sz w:val="24"/>
+          <w:szCs w:val="24"/>
+        </w:rPr>
         <w:t xml:space="preserve"> de </w:t>
       </w:r>
       <w:proofErr w:type="spellStart"/>
       <w:r>
+        <w:rPr>
+          <w:sz w:val="24"/>
+          <w:szCs w:val="24"/>
+        </w:rPr>
         <w:t>sunet</w:t>
       </w:r>
       <w:proofErr w:type="spellEnd"/>
       <w:r>
+        <w:rPr>
+          <w:sz w:val="24"/>
+          <w:szCs w:val="24"/>
+        </w:rPr>
         <w:t xml:space="preserve"> care face un zgomot cand e </w:t>
       </w:r>
       <w:proofErr w:type="spellStart"/>
       <w:r>
+        <w:rPr>
+          <w:sz w:val="24"/>
+          <w:szCs w:val="24"/>
+        </w:rPr>
         <w:t>detectata</w:t>
       </w:r>
       <w:proofErr w:type="spellEnd"/>
       <w:r>
-        <w:t xml:space="preserve"> </w:t>
-      </w:r>
-      <w:proofErr w:type="spellStart"/>
-      <w:r>
+        <w:rPr>
+          <w:sz w:val="24"/>
+          <w:szCs w:val="24"/>
+        </w:rPr>
+        <w:t xml:space="preserve"> </w:t>
+      </w:r>
+      <w:proofErr w:type="spellStart"/>
+      <w:r>
+        <w:rPr>
+          <w:sz w:val="24"/>
+          <w:szCs w:val="24"/>
+        </w:rPr>
         <w:t>radiatia</w:t>
       </w:r>
       <w:proofErr w:type="spellEnd"/>
@@ -19833,7 +20257,7 @@
           <w:noProof/>
         </w:rPr>
         <w:drawing>
-          <wp:inline distT="0" distB="0" distL="0" distR="0" wp14:anchorId="3854013E" wp14:editId="436B55E6">
+          <wp:inline distT="0" distB="0" distL="0" distR="0" wp14:anchorId="5F859C01" wp14:editId="23BEAAB5">
             <wp:extent cx="6120765" cy="2300605"/>
             <wp:effectExtent l="0" t="0" r="0" b="0"/>
             <wp:docPr id="936200623" name="Picture 1"/>
@@ -19882,737 +20306,2196 @@
           <w:rFonts w:ascii="UT Sans" w:hAnsi="UT Sans"/>
           <w:lang w:eastAsia="en-US"/>
         </w:rPr>
-        <w:t xml:space="preserve">Diagrama de baza a unui contor </w:t>
-      </w:r>
-      <w:r>
-        <w:rPr>
-          <w:rFonts w:ascii="UT Sans" w:hAnsi="UT Sans"/>
-          <w:lang w:eastAsia="en-US"/>
-        </w:rPr>
-        <w:t>G</w:t>
-      </w:r>
-      <w:r>
-        <w:rPr>
-          <w:rFonts w:ascii="UT Sans" w:hAnsi="UT Sans"/>
-          <w:lang w:eastAsia="en-US"/>
-        </w:rPr>
-        <w:t>eiger</w:t>
+        <w:t>Diagrama de baza a unui contor Geiger</w:t>
       </w:r>
     </w:p>
     <w:p>
       <w:pPr>
         <w:rPr>
           <w:rFonts w:ascii="UT Sans" w:hAnsi="UT Sans"/>
+          <w:lang w:eastAsia="en-US"/>
+        </w:rPr>
+      </w:pPr>
+      <w:r>
+        <w:rPr>
+          <w:rFonts w:ascii="UT Sans" w:hAnsi="UT Sans"/>
+          <w:lang w:eastAsia="en-US"/>
+        </w:rPr>
+        <w:t>Pentru realizarea contorului o sa folosesc următoarele componente</w:t>
+      </w:r>
+      <w:r>
+        <w:rPr>
+          <w:rFonts w:ascii="UT Sans" w:hAnsi="UT Sans"/>
+          <w:lang w:eastAsia="en-US"/>
+        </w:rPr>
+        <w:t>:</w:t>
+      </w:r>
+    </w:p>
+    <w:p>
+      <w:pPr>
+        <w:pStyle w:val="ListParagraph"/>
+        <w:numPr>
+          <w:ilvl w:val="0"/>
+          <w:numId w:val="37"/>
+        </w:numPr>
+        <w:rPr>
+          <w:sz w:val="24"/>
+          <w:szCs w:val="24"/>
+        </w:rPr>
+      </w:pPr>
+      <w:r>
+        <w:rPr>
           <w:b/>
           <w:bCs/>
-          <w:lang w:eastAsia="en-US"/>
-        </w:rPr>
-      </w:pPr>
+          <w:sz w:val="24"/>
+          <w:szCs w:val="24"/>
+        </w:rPr>
+        <w:t>Tub GM SBM-20</w:t>
+      </w:r>
+      <w:r>
+        <w:rPr>
+          <w:b/>
+          <w:bCs/>
+          <w:color w:val="FF0000"/>
+          <w:sz w:val="24"/>
+          <w:szCs w:val="24"/>
+        </w:rPr>
+        <w:t>(</w:t>
+      </w:r>
+      <w:proofErr w:type="spellStart"/>
+      <w:r>
+        <w:rPr>
+          <w:b/>
+          <w:bCs/>
+          <w:color w:val="FF0000"/>
+          <w:sz w:val="24"/>
+          <w:szCs w:val="24"/>
+        </w:rPr>
+        <w:t>va</w:t>
+      </w:r>
+      <w:proofErr w:type="spellEnd"/>
+      <w:r>
+        <w:rPr>
+          <w:b/>
+          <w:bCs/>
+          <w:color w:val="FF0000"/>
+          <w:sz w:val="24"/>
+          <w:szCs w:val="24"/>
+        </w:rPr>
+        <w:t xml:space="preserve"> fi </w:t>
+      </w:r>
+      <w:proofErr w:type="spellStart"/>
+      <w:r>
+        <w:rPr>
+          <w:b/>
+          <w:bCs/>
+          <w:color w:val="FF0000"/>
+          <w:sz w:val="24"/>
+          <w:szCs w:val="24"/>
+        </w:rPr>
+        <w:t>comandat</w:t>
+      </w:r>
+      <w:proofErr w:type="spellEnd"/>
+      <w:r>
+        <w:rPr>
+          <w:b/>
+          <w:bCs/>
+          <w:color w:val="FF0000"/>
+          <w:sz w:val="24"/>
+          <w:szCs w:val="24"/>
+        </w:rPr>
+        <w:t xml:space="preserve"> de pe </w:t>
+      </w:r>
+      <w:proofErr w:type="spellStart"/>
+      <w:proofErr w:type="gramStart"/>
+      <w:r>
+        <w:rPr>
+          <w:b/>
+          <w:bCs/>
+          <w:color w:val="FF0000"/>
+          <w:sz w:val="24"/>
+          <w:szCs w:val="24"/>
+        </w:rPr>
+        <w:t>ebay</w:t>
+      </w:r>
+      <w:proofErr w:type="spellEnd"/>
+      <w:r>
+        <w:rPr>
+          <w:b/>
+          <w:bCs/>
+          <w:color w:val="FF0000"/>
+          <w:sz w:val="24"/>
+          <w:szCs w:val="24"/>
+        </w:rPr>
+        <w:t>)</w:t>
+      </w:r>
+      <w:r>
+        <w:rPr>
+          <w:b/>
+          <w:bCs/>
+          <w:sz w:val="24"/>
+          <w:szCs w:val="24"/>
+        </w:rPr>
+        <w:t xml:space="preserve"> </w:t>
+      </w:r>
+      <w:r>
+        <w:rPr>
+          <w:sz w:val="24"/>
+          <w:szCs w:val="24"/>
+        </w:rPr>
+        <w:t xml:space="preserve"> –</w:t>
+      </w:r>
+      <w:proofErr w:type="gramEnd"/>
+      <w:r>
+        <w:rPr>
+          <w:sz w:val="24"/>
+          <w:szCs w:val="24"/>
+        </w:rPr>
+        <w:t xml:space="preserve"> </w:t>
+      </w:r>
+      <w:proofErr w:type="spellStart"/>
+      <w:r>
+        <w:rPr>
+          <w:sz w:val="24"/>
+          <w:szCs w:val="24"/>
+        </w:rPr>
+        <w:t>Unul</w:t>
+      </w:r>
+      <w:proofErr w:type="spellEnd"/>
+      <w:r>
+        <w:rPr>
+          <w:sz w:val="24"/>
+          <w:szCs w:val="24"/>
+        </w:rPr>
+        <w:t xml:space="preserve"> dintre cele </w:t>
+      </w:r>
+      <w:proofErr w:type="spellStart"/>
+      <w:r>
+        <w:rPr>
+          <w:sz w:val="24"/>
+          <w:szCs w:val="24"/>
+        </w:rPr>
+        <w:t>mai</w:t>
+      </w:r>
+      <w:proofErr w:type="spellEnd"/>
+      <w:r>
+        <w:rPr>
+          <w:sz w:val="24"/>
+          <w:szCs w:val="24"/>
+        </w:rPr>
+        <w:t xml:space="preserve"> </w:t>
+      </w:r>
+      <w:proofErr w:type="spellStart"/>
+      <w:r>
+        <w:rPr>
+          <w:sz w:val="24"/>
+          <w:szCs w:val="24"/>
+        </w:rPr>
+        <w:t>populare</w:t>
+      </w:r>
+      <w:proofErr w:type="spellEnd"/>
+      <w:r>
+        <w:rPr>
+          <w:sz w:val="24"/>
+          <w:szCs w:val="24"/>
+        </w:rPr>
+        <w:t xml:space="preserve"> tuburi GM , </w:t>
+      </w:r>
+      <w:proofErr w:type="spellStart"/>
+      <w:r>
+        <w:rPr>
+          <w:sz w:val="24"/>
+          <w:szCs w:val="24"/>
+        </w:rPr>
+        <w:t>el</w:t>
+      </w:r>
+      <w:proofErr w:type="spellEnd"/>
+      <w:r>
+        <w:rPr>
+          <w:sz w:val="24"/>
+          <w:szCs w:val="24"/>
+        </w:rPr>
+        <w:t xml:space="preserve"> </w:t>
+      </w:r>
+      <w:proofErr w:type="spellStart"/>
+      <w:r>
+        <w:rPr>
+          <w:sz w:val="24"/>
+          <w:szCs w:val="24"/>
+        </w:rPr>
+        <w:t>este</w:t>
+      </w:r>
+      <w:proofErr w:type="spellEnd"/>
+      <w:r>
+        <w:rPr>
+          <w:sz w:val="24"/>
+          <w:szCs w:val="24"/>
+        </w:rPr>
+        <w:t xml:space="preserve"> </w:t>
+      </w:r>
+      <w:proofErr w:type="spellStart"/>
+      <w:r>
+        <w:rPr>
+          <w:sz w:val="24"/>
+          <w:szCs w:val="24"/>
+        </w:rPr>
+        <w:t>senzitiv</w:t>
+      </w:r>
+      <w:proofErr w:type="spellEnd"/>
+      <w:r>
+        <w:rPr>
+          <w:sz w:val="24"/>
+          <w:szCs w:val="24"/>
+        </w:rPr>
+        <w:t xml:space="preserve"> la </w:t>
+      </w:r>
+      <w:proofErr w:type="spellStart"/>
+      <w:r>
+        <w:rPr>
+          <w:sz w:val="24"/>
+          <w:szCs w:val="24"/>
+        </w:rPr>
+        <w:t>radiațiile</w:t>
+      </w:r>
+      <w:proofErr w:type="spellEnd"/>
+      <w:r>
+        <w:rPr>
+          <w:sz w:val="24"/>
+          <w:szCs w:val="24"/>
+        </w:rPr>
+        <w:t xml:space="preserve"> de tip beta </w:t>
+      </w:r>
+      <w:proofErr w:type="spellStart"/>
+      <w:r>
+        <w:rPr>
+          <w:sz w:val="24"/>
+          <w:szCs w:val="24"/>
+        </w:rPr>
+        <w:t>si</w:t>
+      </w:r>
+      <w:proofErr w:type="spellEnd"/>
+      <w:r>
+        <w:rPr>
+          <w:sz w:val="24"/>
+          <w:szCs w:val="24"/>
+        </w:rPr>
+        <w:t xml:space="preserve"> gamma  , </w:t>
+      </w:r>
+      <w:proofErr w:type="spellStart"/>
+      <w:r>
+        <w:rPr>
+          <w:sz w:val="24"/>
+          <w:szCs w:val="24"/>
+        </w:rPr>
+        <w:t>dar</w:t>
+      </w:r>
+      <w:proofErr w:type="spellEnd"/>
+      <w:r>
+        <w:rPr>
+          <w:sz w:val="24"/>
+          <w:szCs w:val="24"/>
+        </w:rPr>
+        <w:t xml:space="preserve"> </w:t>
+      </w:r>
+      <w:proofErr w:type="spellStart"/>
+      <w:r>
+        <w:rPr>
+          <w:sz w:val="24"/>
+          <w:szCs w:val="24"/>
+        </w:rPr>
+        <w:t>datorita</w:t>
+      </w:r>
+      <w:proofErr w:type="spellEnd"/>
+      <w:r>
+        <w:rPr>
+          <w:sz w:val="24"/>
+          <w:szCs w:val="24"/>
+        </w:rPr>
+        <w:t xml:space="preserve"> </w:t>
+      </w:r>
+      <w:proofErr w:type="spellStart"/>
+      <w:r>
+        <w:rPr>
+          <w:sz w:val="24"/>
+          <w:szCs w:val="24"/>
+        </w:rPr>
+        <w:t>pereților</w:t>
+      </w:r>
+      <w:proofErr w:type="spellEnd"/>
+      <w:r>
+        <w:rPr>
+          <w:sz w:val="24"/>
+          <w:szCs w:val="24"/>
+        </w:rPr>
+        <w:t xml:space="preserve"> </w:t>
+      </w:r>
+      <w:proofErr w:type="spellStart"/>
+      <w:r>
+        <w:rPr>
+          <w:sz w:val="24"/>
+          <w:szCs w:val="24"/>
+        </w:rPr>
+        <w:t>groși</w:t>
+      </w:r>
+      <w:proofErr w:type="spellEnd"/>
+      <w:r>
+        <w:rPr>
+          <w:sz w:val="24"/>
+          <w:szCs w:val="24"/>
+        </w:rPr>
+        <w:t xml:space="preserve"> ale </w:t>
+      </w:r>
+      <w:proofErr w:type="spellStart"/>
+      <w:r>
+        <w:rPr>
+          <w:sz w:val="24"/>
+          <w:szCs w:val="24"/>
+        </w:rPr>
+        <w:t>tubului</w:t>
+      </w:r>
+      <w:proofErr w:type="spellEnd"/>
+      <w:r>
+        <w:rPr>
+          <w:sz w:val="24"/>
+          <w:szCs w:val="24"/>
+        </w:rPr>
+        <w:t xml:space="preserve"> </w:t>
+      </w:r>
+      <w:proofErr w:type="spellStart"/>
+      <w:r>
+        <w:rPr>
+          <w:sz w:val="24"/>
+          <w:szCs w:val="24"/>
+        </w:rPr>
+        <w:t>el</w:t>
+      </w:r>
+      <w:proofErr w:type="spellEnd"/>
+      <w:r>
+        <w:rPr>
+          <w:sz w:val="24"/>
+          <w:szCs w:val="24"/>
+        </w:rPr>
+        <w:t xml:space="preserve"> nu poate masura </w:t>
+      </w:r>
+      <w:proofErr w:type="spellStart"/>
+      <w:r>
+        <w:rPr>
+          <w:sz w:val="24"/>
+          <w:szCs w:val="24"/>
+        </w:rPr>
+        <w:t>radiați</w:t>
+      </w:r>
+      <w:proofErr w:type="spellEnd"/>
+      <w:r>
+        <w:rPr>
+          <w:sz w:val="24"/>
+          <w:szCs w:val="24"/>
+        </w:rPr>
+        <w:t xml:space="preserve"> alpha.</w:t>
+      </w:r>
     </w:p>
     <w:p>
       <w:pPr>
-        <w:rPr>
-          <w:rFonts w:ascii="UT Sans" w:hAnsi="UT Sans"/>
+        <w:pStyle w:val="ListParagraph"/>
+        <w:rPr>
+          <w:color w:val="FF0000"/>
+          <w:sz w:val="24"/>
+          <w:szCs w:val="24"/>
+        </w:rPr>
+      </w:pPr>
+      <w:r>
+        <w:rPr>
           <w:b/>
           <w:bCs/>
-          <w:lang w:eastAsia="en-US"/>
-        </w:rPr>
-      </w:pPr>
-      <w:proofErr w:type="spellStart"/>
-      <w:r>
-        <w:rPr>
-          <w:rFonts w:ascii="UT Sans" w:hAnsi="UT Sans"/>
+          <w:sz w:val="24"/>
+          <w:szCs w:val="24"/>
+        </w:rPr>
+        <w:t xml:space="preserve">Specificati </w:t>
+      </w:r>
+      <w:proofErr w:type="gramStart"/>
+      <w:r>
+        <w:rPr>
           <w:b/>
           <w:bCs/>
+          <w:sz w:val="24"/>
+          <w:szCs w:val="24"/>
+        </w:rPr>
+        <w:t>generale</w:t>
+      </w:r>
+      <w:r>
+        <w:rPr>
+          <w:color w:val="FF0000"/>
+          <w:sz w:val="24"/>
+          <w:szCs w:val="24"/>
+        </w:rPr>
+        <w:t>(</w:t>
+      </w:r>
+      <w:proofErr w:type="gramEnd"/>
+      <w:r>
+        <w:rPr>
+          <w:color w:val="FF0000"/>
+          <w:sz w:val="24"/>
+          <w:szCs w:val="24"/>
+        </w:rPr>
+        <w:t xml:space="preserve">pt data sheet complet </w:t>
+      </w:r>
+      <w:r>
+        <w:rPr>
+          <w:color w:val="FF0000"/>
+          <w:sz w:val="24"/>
+          <w:szCs w:val="24"/>
+        </w:rPr>
+        <w:t>https://www.gstube.com/data/2398/</w:t>
+      </w:r>
+      <w:r>
+        <w:rPr>
+          <w:color w:val="FF0000"/>
+          <w:sz w:val="24"/>
+          <w:szCs w:val="24"/>
+        </w:rPr>
+        <w:t>)</w:t>
+      </w:r>
+    </w:p>
+    <w:p>
+      <w:pPr>
+        <w:rPr>
+          <w:rFonts w:ascii="UT Sans" w:hAnsi="UT Sans"/>
           <w:lang w:eastAsia="en-US"/>
         </w:rPr>
-        <w:t>Counter</w:t>
-      </w:r>
-      <w:proofErr w:type="spellEnd"/>
-      <w:r>
-        <w:rPr>
-          <w:rFonts w:ascii="UT Sans" w:hAnsi="UT Sans"/>
+      </w:pPr>
+      <w:r>
+        <w:rPr>
+          <w:noProof/>
+        </w:rPr>
+        <w:lastRenderedPageBreak/>
+        <w:drawing>
+          <wp:inline distT="0" distB="0" distL="0" distR="0" wp14:anchorId="64A79B26" wp14:editId="0CF7DFE4">
+            <wp:extent cx="5953125" cy="6143625"/>
+            <wp:effectExtent l="0" t="0" r="9525" b="9525"/>
+            <wp:docPr id="921458100" name="Picture 1"/>
+            <wp:cNvGraphicFramePr>
+              <a:graphicFrameLocks xmlns:a="http://schemas.openxmlformats.org/drawingml/2006/main" noChangeAspect="1"/>
+            </wp:cNvGraphicFramePr>
+            <a:graphic xmlns:a="http://schemas.openxmlformats.org/drawingml/2006/main">
+              <a:graphicData uri="http://schemas.openxmlformats.org/drawingml/2006/picture">
+                <pic:pic xmlns:pic="http://schemas.openxmlformats.org/drawingml/2006/picture">
+                  <pic:nvPicPr>
+                    <pic:cNvPr id="921458100" name=""/>
+                    <pic:cNvPicPr/>
+                  </pic:nvPicPr>
+                  <pic:blipFill>
+                    <a:blip r:embed="rId14"/>
+                    <a:stretch>
+                      <a:fillRect/>
+                    </a:stretch>
+                  </pic:blipFill>
+                  <pic:spPr>
+                    <a:xfrm>
+                      <a:off x="0" y="0"/>
+                      <a:ext cx="5953125" cy="6143625"/>
+                    </a:xfrm>
+                    <a:prstGeom prst="rect">
+                      <a:avLst/>
+                    </a:prstGeom>
+                  </pic:spPr>
+                </pic:pic>
+              </a:graphicData>
+            </a:graphic>
+          </wp:inline>
+        </w:drawing>
+      </w:r>
+    </w:p>
+    <w:p>
+      <w:pPr>
+        <w:rPr>
+          <w:rFonts w:ascii="UT Sans" w:hAnsi="UT Sans"/>
+          <w:lang w:eastAsia="en-US"/>
+        </w:rPr>
+      </w:pPr>
+      <w:r>
+        <w:rPr>
+          <w:rFonts w:ascii="UT Sans" w:hAnsi="UT Sans"/>
+          <w:lang w:eastAsia="en-US"/>
+        </w:rPr>
+        <w:tab/>
+      </w:r>
+      <w:r>
+        <w:rPr>
+          <w:rFonts w:ascii="UT Sans" w:hAnsi="UT Sans"/>
+          <w:lang w:eastAsia="en-US"/>
+        </w:rPr>
+        <w:tab/>
+        <w:t xml:space="preserve">Data </w:t>
+      </w:r>
+      <w:proofErr w:type="spellStart"/>
+      <w:r>
+        <w:rPr>
+          <w:rFonts w:ascii="UT Sans" w:hAnsi="UT Sans"/>
+          <w:lang w:eastAsia="en-US"/>
+        </w:rPr>
+        <w:t>sheet</w:t>
+      </w:r>
+      <w:proofErr w:type="spellEnd"/>
+      <w:r>
+        <w:rPr>
+          <w:rFonts w:ascii="UT Sans" w:hAnsi="UT Sans"/>
+          <w:lang w:eastAsia="en-US"/>
+        </w:rPr>
+        <w:t xml:space="preserve"> pentru SBM-20</w:t>
+      </w:r>
+      <w:sdt>
+        <w:sdtPr>
+          <w:rPr>
+            <w:rFonts w:ascii="UT Sans" w:hAnsi="UT Sans"/>
+            <w:lang w:eastAsia="en-US"/>
+          </w:rPr>
+          <w:id w:val="-766078339"/>
+          <w:citation/>
+        </w:sdtPr>
+        <w:sdtContent>
+          <w:r>
+            <w:rPr>
+              <w:rFonts w:ascii="UT Sans" w:hAnsi="UT Sans"/>
+              <w:lang w:eastAsia="en-US"/>
+            </w:rPr>
+            <w:fldChar w:fldCharType="begin"/>
+          </w:r>
+          <w:r>
+            <w:rPr>
+              <w:rFonts w:ascii="UT Sans" w:hAnsi="UT Sans"/>
+              <w:lang w:val="en-US" w:eastAsia="en-US"/>
+            </w:rPr>
+            <w:instrText xml:space="preserve"> CITATION SBM \l 1033 </w:instrText>
+          </w:r>
+          <w:r>
+            <w:rPr>
+              <w:rFonts w:ascii="UT Sans" w:hAnsi="UT Sans"/>
+              <w:lang w:eastAsia="en-US"/>
+            </w:rPr>
+            <w:fldChar w:fldCharType="separate"/>
+          </w:r>
+          <w:r>
+            <w:rPr>
+              <w:rFonts w:ascii="UT Sans" w:hAnsi="UT Sans"/>
+              <w:noProof/>
+              <w:lang w:val="en-US" w:eastAsia="en-US"/>
+            </w:rPr>
+            <w:t xml:space="preserve"> </w:t>
+          </w:r>
+          <w:r>
+            <w:rPr>
+              <w:rFonts w:ascii="UT Sans" w:hAnsi="UT Sans"/>
+              <w:noProof/>
+              <w:lang w:val="en-US" w:eastAsia="en-US"/>
+            </w:rPr>
+            <w:t>(SBM-20 Parameters and characteristics, n.d.)</w:t>
+          </w:r>
+          <w:r>
+            <w:rPr>
+              <w:rFonts w:ascii="UT Sans" w:hAnsi="UT Sans"/>
+              <w:lang w:eastAsia="en-US"/>
+            </w:rPr>
+            <w:fldChar w:fldCharType="end"/>
+          </w:r>
+        </w:sdtContent>
+      </w:sdt>
+    </w:p>
+    <w:p>
+      <w:pPr>
+        <w:rPr>
+          <w:rFonts w:ascii="UT Sans" w:hAnsi="UT Sans"/>
+          <w:lang w:eastAsia="en-US"/>
+        </w:rPr>
+      </w:pPr>
+    </w:p>
+    <w:p>
+      <w:pPr>
+        <w:pStyle w:val="ListParagraph"/>
+        <w:numPr>
+          <w:ilvl w:val="0"/>
+          <w:numId w:val="36"/>
+        </w:numPr>
+        <w:rPr>
+          <w:sz w:val="24"/>
+          <w:szCs w:val="24"/>
+        </w:rPr>
+      </w:pPr>
+      <w:r>
+        <w:rPr>
           <w:b/>
           <w:bCs/>
-          <w:lang w:eastAsia="en-US"/>
-        </w:rPr>
-        <w:t xml:space="preserve"> Geiger de baza cu element </w:t>
-      </w:r>
-      <w:proofErr w:type="spellStart"/>
-      <w:r>
-        <w:rPr>
-          <w:rFonts w:ascii="UT Sans" w:hAnsi="UT Sans"/>
+          <w:sz w:val="24"/>
+          <w:szCs w:val="24"/>
+        </w:rPr>
+        <w:t xml:space="preserve">Modul </w:t>
+      </w:r>
+      <w:proofErr w:type="spellStart"/>
+      <w:r>
+        <w:rPr>
           <w:b/>
           <w:bCs/>
-          <w:lang w:eastAsia="en-US"/>
-        </w:rPr>
-        <w:t>piezo</w:t>
-      </w:r>
-      <w:proofErr w:type="spellEnd"/>
-      <w:r>
-        <w:rPr>
-          <w:rFonts w:ascii="UT Sans" w:hAnsi="UT Sans"/>
+          <w:sz w:val="24"/>
+          <w:szCs w:val="24"/>
+        </w:rPr>
+        <w:t>incarcare</w:t>
+      </w:r>
+      <w:proofErr w:type="spellEnd"/>
+      <w:r>
+        <w:rPr>
           <w:b/>
           <w:bCs/>
-          <w:lang w:eastAsia="en-US"/>
-        </w:rPr>
-        <w:t>-electric</w:t>
-      </w:r>
+          <w:sz w:val="24"/>
+          <w:szCs w:val="24"/>
+        </w:rPr>
+        <w:t xml:space="preserve"> </w:t>
+      </w:r>
+      <w:proofErr w:type="spellStart"/>
+      <w:r>
+        <w:rPr>
+          <w:b/>
+          <w:bCs/>
+          <w:sz w:val="24"/>
+          <w:szCs w:val="24"/>
+        </w:rPr>
+        <w:t>baterii</w:t>
+      </w:r>
+      <w:proofErr w:type="spellEnd"/>
+      <w:r>
+        <w:rPr>
+          <w:b/>
+          <w:bCs/>
+          <w:sz w:val="24"/>
+          <w:szCs w:val="24"/>
+        </w:rPr>
+        <w:t xml:space="preserve"> </w:t>
+      </w:r>
+      <w:proofErr w:type="spellStart"/>
+      <w:r>
+        <w:rPr>
+          <w:b/>
+          <w:bCs/>
+          <w:sz w:val="24"/>
+          <w:szCs w:val="24"/>
+        </w:rPr>
+        <w:t>litiu</w:t>
+      </w:r>
+      <w:proofErr w:type="spellEnd"/>
+      <w:r>
+        <w:rPr>
+          <w:b/>
+          <w:bCs/>
+          <w:sz w:val="24"/>
+          <w:szCs w:val="24"/>
+        </w:rPr>
+        <w:t xml:space="preserve"> 1A TP4056 – </w:t>
+      </w:r>
+      <w:r>
+        <w:rPr>
+          <w:sz w:val="24"/>
+          <w:szCs w:val="24"/>
+        </w:rPr>
+        <w:t xml:space="preserve">Va fi folosit </w:t>
+      </w:r>
+      <w:proofErr w:type="spellStart"/>
+      <w:r>
+        <w:rPr>
+          <w:sz w:val="24"/>
+          <w:szCs w:val="24"/>
+        </w:rPr>
+        <w:t>pentru</w:t>
+      </w:r>
+      <w:proofErr w:type="spellEnd"/>
+      <w:r>
+        <w:rPr>
+          <w:sz w:val="24"/>
+          <w:szCs w:val="24"/>
+        </w:rPr>
+        <w:t xml:space="preserve"> </w:t>
+      </w:r>
+      <w:proofErr w:type="spellStart"/>
+      <w:r>
+        <w:rPr>
+          <w:sz w:val="24"/>
+          <w:szCs w:val="24"/>
+        </w:rPr>
+        <w:t>incarcarea</w:t>
+      </w:r>
+      <w:proofErr w:type="spellEnd"/>
+      <w:r>
+        <w:rPr>
+          <w:sz w:val="24"/>
+          <w:szCs w:val="24"/>
+        </w:rPr>
+        <w:t xml:space="preserve"> </w:t>
+      </w:r>
+      <w:proofErr w:type="spellStart"/>
+      <w:r>
+        <w:rPr>
+          <w:sz w:val="24"/>
+          <w:szCs w:val="24"/>
+        </w:rPr>
+        <w:t>bateriei</w:t>
+      </w:r>
+      <w:proofErr w:type="spellEnd"/>
     </w:p>
     <w:p>
       <w:pPr>
-        <w:ind w:firstLine="708"/>
-        <w:rPr>
-          <w:rFonts w:ascii="UT Sans" w:hAnsi="UT Sans"/>
-          <w:lang w:eastAsia="en-US"/>
-        </w:rPr>
-      </w:pPr>
-      <w:r>
-        <w:rPr>
-          <w:rFonts w:ascii="UT Sans" w:hAnsi="UT Sans"/>
-          <w:lang w:eastAsia="en-US"/>
-        </w:rPr>
-        <w:t xml:space="preserve">Pentru </w:t>
-      </w:r>
-      <w:proofErr w:type="spellStart"/>
-      <w:r>
-        <w:rPr>
-          <w:rFonts w:ascii="UT Sans" w:hAnsi="UT Sans"/>
-          <w:lang w:eastAsia="en-US"/>
-        </w:rPr>
-        <w:t>inceput</w:t>
-      </w:r>
-      <w:proofErr w:type="spellEnd"/>
-      <w:r>
-        <w:rPr>
-          <w:rFonts w:ascii="UT Sans" w:hAnsi="UT Sans"/>
-          <w:lang w:eastAsia="en-US"/>
-        </w:rPr>
-        <w:t xml:space="preserve"> , pentru a putea sa </w:t>
-      </w:r>
-      <w:proofErr w:type="spellStart"/>
-      <w:r>
-        <w:rPr>
-          <w:rFonts w:ascii="UT Sans" w:hAnsi="UT Sans"/>
-          <w:lang w:eastAsia="en-US"/>
-        </w:rPr>
-        <w:t>ma</w:t>
-      </w:r>
-      <w:proofErr w:type="spellEnd"/>
-      <w:r>
-        <w:rPr>
-          <w:rFonts w:ascii="UT Sans" w:hAnsi="UT Sans"/>
-          <w:lang w:eastAsia="en-US"/>
-        </w:rPr>
-        <w:t xml:space="preserve"> </w:t>
-      </w:r>
-      <w:proofErr w:type="spellStart"/>
-      <w:r>
-        <w:rPr>
-          <w:rFonts w:ascii="UT Sans" w:hAnsi="UT Sans"/>
-          <w:lang w:eastAsia="en-US"/>
-        </w:rPr>
-        <w:t>obisnuiesc</w:t>
-      </w:r>
-      <w:proofErr w:type="spellEnd"/>
-      <w:r>
-        <w:rPr>
-          <w:rFonts w:ascii="UT Sans" w:hAnsi="UT Sans"/>
-          <w:lang w:eastAsia="en-US"/>
-        </w:rPr>
-        <w:t xml:space="preserve"> cu acest dispozitiv, as dori sa realizez o varianta cat mai simpla care este capabila doar de a </w:t>
-      </w:r>
-      <w:proofErr w:type="spellStart"/>
-      <w:r>
-        <w:rPr>
-          <w:rFonts w:ascii="UT Sans" w:hAnsi="UT Sans"/>
-          <w:lang w:eastAsia="en-US"/>
-        </w:rPr>
-        <w:t>masura</w:t>
-      </w:r>
-      <w:proofErr w:type="spellEnd"/>
-      <w:r>
-        <w:rPr>
-          <w:rFonts w:ascii="UT Sans" w:hAnsi="UT Sans"/>
-          <w:lang w:eastAsia="en-US"/>
-        </w:rPr>
-        <w:t xml:space="preserve"> </w:t>
-      </w:r>
-      <w:proofErr w:type="spellStart"/>
-      <w:r>
-        <w:rPr>
-          <w:rFonts w:ascii="UT Sans" w:hAnsi="UT Sans"/>
-          <w:lang w:eastAsia="en-US"/>
-        </w:rPr>
-        <w:t>radiati</w:t>
-      </w:r>
-      <w:proofErr w:type="spellEnd"/>
-      <w:r>
-        <w:rPr>
-          <w:rFonts w:ascii="UT Sans" w:hAnsi="UT Sans"/>
-          <w:lang w:eastAsia="en-US"/>
-        </w:rPr>
-        <w:t xml:space="preserve"> si </w:t>
-      </w:r>
-      <w:proofErr w:type="spellStart"/>
-      <w:r>
-        <w:rPr>
-          <w:rFonts w:ascii="UT Sans" w:hAnsi="UT Sans"/>
-          <w:lang w:eastAsia="en-US"/>
-        </w:rPr>
-        <w:t>cand</w:t>
-      </w:r>
-      <w:proofErr w:type="spellEnd"/>
-      <w:r>
-        <w:rPr>
-          <w:rFonts w:ascii="UT Sans" w:hAnsi="UT Sans"/>
-          <w:lang w:eastAsia="en-US"/>
-        </w:rPr>
-        <w:t xml:space="preserve"> sunt detectate ,el prin intermediul unui elemen</w:t>
-      </w:r>
-      <w:r>
-        <w:rPr>
-          <w:rFonts w:ascii="UT Sans" w:hAnsi="UT Sans"/>
-          <w:lang w:eastAsia="en-US"/>
-        </w:rPr>
-        <w:t>t</w:t>
-      </w:r>
-      <w:r>
-        <w:rPr>
-          <w:rFonts w:ascii="UT Sans" w:hAnsi="UT Sans"/>
-          <w:lang w:eastAsia="en-US"/>
-        </w:rPr>
-        <w:t xml:space="preserve"> piezoelectric sa </w:t>
-      </w:r>
-      <w:proofErr w:type="spellStart"/>
-      <w:r>
-        <w:rPr>
-          <w:rFonts w:ascii="UT Sans" w:hAnsi="UT Sans"/>
-          <w:lang w:eastAsia="en-US"/>
-        </w:rPr>
-        <w:t>faca</w:t>
-      </w:r>
-      <w:proofErr w:type="spellEnd"/>
-      <w:r>
-        <w:rPr>
-          <w:rFonts w:ascii="UT Sans" w:hAnsi="UT Sans"/>
-          <w:lang w:eastAsia="en-US"/>
-        </w:rPr>
-        <w:t xml:space="preserve"> </w:t>
-      </w:r>
-      <w:r>
-        <w:rPr>
-          <w:rFonts w:ascii="UT Sans" w:hAnsi="UT Sans"/>
-          <w:lang w:eastAsia="en-US"/>
-        </w:rPr>
-        <w:t>clicuri au</w:t>
-      </w:r>
-      <w:r>
-        <w:rPr>
-          <w:rFonts w:ascii="UT Sans" w:hAnsi="UT Sans"/>
-          <w:lang w:eastAsia="en-US"/>
-        </w:rPr>
-        <w:t>zibile</w:t>
-      </w:r>
-      <w:r>
-        <w:rPr>
-          <w:rFonts w:ascii="UT Sans" w:hAnsi="UT Sans"/>
-          <w:lang w:eastAsia="en-US"/>
-        </w:rPr>
-        <w:t>.</w:t>
-      </w:r>
+        <w:pStyle w:val="ListParagraph"/>
+        <w:numPr>
+          <w:ilvl w:val="0"/>
+          <w:numId w:val="36"/>
+        </w:numPr>
+        <w:rPr>
+          <w:b/>
+          <w:bCs/>
+          <w:sz w:val="24"/>
+          <w:szCs w:val="24"/>
+        </w:rPr>
+      </w:pPr>
+      <w:r>
+        <w:rPr>
+          <w:b/>
+          <w:bCs/>
+          <w:sz w:val="24"/>
+          <w:szCs w:val="24"/>
+        </w:rPr>
+        <w:t xml:space="preserve">Modul </w:t>
+      </w:r>
+      <w:proofErr w:type="spellStart"/>
+      <w:r>
+        <w:rPr>
+          <w:b/>
+          <w:bCs/>
+          <w:sz w:val="24"/>
+          <w:szCs w:val="24"/>
+        </w:rPr>
+        <w:t>ridicator</w:t>
+      </w:r>
+      <w:proofErr w:type="spellEnd"/>
+      <w:r>
+        <w:rPr>
+          <w:b/>
+          <w:bCs/>
+          <w:sz w:val="24"/>
+          <w:szCs w:val="24"/>
+        </w:rPr>
+        <w:t xml:space="preserve"> de tensiune cu MT3608 28V 2A</w:t>
+      </w:r>
+      <w:r>
+        <w:rPr>
+          <w:b/>
+          <w:bCs/>
+          <w:sz w:val="24"/>
+          <w:szCs w:val="24"/>
+        </w:rPr>
+        <w:t xml:space="preserve"> </w:t>
+      </w:r>
+      <w:proofErr w:type="gramStart"/>
+      <w:r>
+        <w:rPr>
+          <w:b/>
+          <w:bCs/>
+          <w:sz w:val="24"/>
+          <w:szCs w:val="24"/>
+        </w:rPr>
+        <w:t xml:space="preserve">–  </w:t>
+      </w:r>
+      <w:r>
+        <w:rPr>
+          <w:sz w:val="24"/>
+          <w:szCs w:val="24"/>
+        </w:rPr>
+        <w:t>un</w:t>
+      </w:r>
+      <w:proofErr w:type="gramEnd"/>
+      <w:r>
+        <w:rPr>
+          <w:sz w:val="24"/>
+          <w:szCs w:val="24"/>
+        </w:rPr>
+        <w:t xml:space="preserve"> </w:t>
+      </w:r>
+      <w:proofErr w:type="spellStart"/>
+      <w:r>
+        <w:rPr>
+          <w:sz w:val="24"/>
+          <w:szCs w:val="24"/>
+        </w:rPr>
+        <w:t>modul</w:t>
+      </w:r>
+      <w:proofErr w:type="spellEnd"/>
+      <w:r>
+        <w:rPr>
+          <w:sz w:val="24"/>
+          <w:szCs w:val="24"/>
+        </w:rPr>
+        <w:t xml:space="preserve"> folosit </w:t>
+      </w:r>
+      <w:proofErr w:type="spellStart"/>
+      <w:r>
+        <w:rPr>
+          <w:sz w:val="24"/>
+          <w:szCs w:val="24"/>
+        </w:rPr>
+        <w:t>pentru</w:t>
+      </w:r>
+      <w:proofErr w:type="spellEnd"/>
+      <w:r>
+        <w:rPr>
+          <w:sz w:val="24"/>
+          <w:szCs w:val="24"/>
+        </w:rPr>
+        <w:t xml:space="preserve"> a da 5V de alimentare la </w:t>
+      </w:r>
+      <w:proofErr w:type="spellStart"/>
+      <w:r>
+        <w:rPr>
+          <w:sz w:val="24"/>
+          <w:szCs w:val="24"/>
+        </w:rPr>
+        <w:t>modulul</w:t>
+      </w:r>
+      <w:proofErr w:type="spellEnd"/>
+      <w:r>
+        <w:rPr>
+          <w:sz w:val="24"/>
+          <w:szCs w:val="24"/>
+        </w:rPr>
+        <w:t xml:space="preserve"> Arduino ,convertor de </w:t>
+      </w:r>
+      <w:proofErr w:type="spellStart"/>
+      <w:r>
+        <w:rPr>
+          <w:sz w:val="24"/>
+          <w:szCs w:val="24"/>
+        </w:rPr>
+        <w:t>inalta</w:t>
+      </w:r>
+      <w:proofErr w:type="spellEnd"/>
+      <w:r>
+        <w:rPr>
+          <w:sz w:val="24"/>
+          <w:szCs w:val="24"/>
+        </w:rPr>
+        <w:t xml:space="preserve"> tensiune DC-DC boost </w:t>
+      </w:r>
+      <w:proofErr w:type="spellStart"/>
+      <w:r>
+        <w:rPr>
+          <w:sz w:val="24"/>
+          <w:szCs w:val="24"/>
+        </w:rPr>
+        <w:t>si</w:t>
+      </w:r>
+      <w:proofErr w:type="spellEnd"/>
+      <w:r>
+        <w:rPr>
+          <w:sz w:val="24"/>
+          <w:szCs w:val="24"/>
+        </w:rPr>
+        <w:t xml:space="preserve"> </w:t>
+      </w:r>
+      <w:proofErr w:type="spellStart"/>
+      <w:r>
+        <w:rPr>
+          <w:sz w:val="24"/>
+          <w:szCs w:val="24"/>
+        </w:rPr>
+        <w:t>incarcatorului</w:t>
+      </w:r>
+      <w:proofErr w:type="spellEnd"/>
     </w:p>
     <w:p>
       <w:pPr>
-        <w:ind w:firstLine="708"/>
-        <w:rPr>
-          <w:rFonts w:ascii="UT Sans" w:hAnsi="UT Sans"/>
-          <w:lang w:eastAsia="en-US"/>
-        </w:rPr>
-      </w:pPr>
-      <w:r>
-        <w:rPr>
-          <w:rFonts w:ascii="UT Sans" w:hAnsi="UT Sans"/>
-          <w:lang w:eastAsia="en-US"/>
-        </w:rPr>
-        <w:t xml:space="preserve">În schema prezentată mai </w:t>
-      </w:r>
-      <w:r>
-        <w:rPr>
-          <w:rFonts w:ascii="UT Sans" w:hAnsi="UT Sans"/>
-          <w:lang w:eastAsia="en-US"/>
-        </w:rPr>
-        <w:t>jos</w:t>
-      </w:r>
-      <w:r>
-        <w:rPr>
-          <w:rFonts w:ascii="UT Sans" w:hAnsi="UT Sans"/>
-          <w:lang w:eastAsia="en-US"/>
-        </w:rPr>
-        <w:t xml:space="preserve">, partea responsabilă de furnizarea tensiunii înalte este constituită </w:t>
-      </w:r>
-      <w:r>
-        <w:rPr>
-          <w:rFonts w:ascii="UT Sans" w:hAnsi="UT Sans"/>
-          <w:lang w:eastAsia="en-US"/>
-        </w:rPr>
-        <w:t xml:space="preserve">de </w:t>
-      </w:r>
-      <w:r>
-        <w:rPr>
-          <w:rFonts w:ascii="UT Sans" w:hAnsi="UT Sans"/>
-          <w:lang w:eastAsia="en-US"/>
-        </w:rPr>
-        <w:t xml:space="preserve">un temporizator 555 pentru a genera o undă pătrată, care este apoi utilizată pentru a comanda un transformator care mărește tensiunea. Ieșirea de la transformator este apoi rectificată de un circuit de dublare a </w:t>
-      </w:r>
-      <w:proofErr w:type="spellStart"/>
-      <w:r>
-        <w:rPr>
-          <w:rFonts w:ascii="UT Sans" w:hAnsi="UT Sans"/>
-          <w:lang w:eastAsia="en-US"/>
-        </w:rPr>
-        <w:t>tensiunii</w:t>
-      </w:r>
-      <w:r>
-        <w:rPr>
-          <w:rFonts w:ascii="UT Sans" w:hAnsi="UT Sans"/>
-          <w:lang w:eastAsia="en-US"/>
-        </w:rPr>
-        <w:t>,care</w:t>
-      </w:r>
-      <w:proofErr w:type="spellEnd"/>
-      <w:r>
-        <w:rPr>
-          <w:rFonts w:ascii="UT Sans" w:hAnsi="UT Sans"/>
-          <w:lang w:eastAsia="en-US"/>
-        </w:rPr>
-        <w:t xml:space="preserve"> amplifica tensiunea la aproximativ 500 de v</w:t>
-      </w:r>
-      <w:proofErr w:type="spellStart"/>
-      <w:r>
-        <w:rPr>
-          <w:rFonts w:ascii="UT Sans" w:hAnsi="UT Sans"/>
-          <w:lang w:eastAsia="en-US"/>
-        </w:rPr>
-        <w:t>olti</w:t>
-      </w:r>
-      <w:proofErr w:type="spellEnd"/>
-      <w:r>
-        <w:rPr>
-          <w:rFonts w:ascii="UT Sans" w:hAnsi="UT Sans"/>
-          <w:lang w:eastAsia="en-US"/>
-        </w:rPr>
-        <w:t xml:space="preserve"> </w:t>
-      </w:r>
-      <w:r>
-        <w:rPr>
-          <w:rFonts w:ascii="UT Sans" w:hAnsi="UT Sans"/>
-          <w:lang w:eastAsia="en-US"/>
-        </w:rPr>
-        <w:t>,care e apoi</w:t>
-      </w:r>
-      <w:r>
-        <w:rPr>
-          <w:rFonts w:ascii="UT Sans" w:hAnsi="UT Sans"/>
-          <w:lang w:eastAsia="en-US"/>
-        </w:rPr>
-        <w:t xml:space="preserve"> reglată de o serie de diode </w:t>
-      </w:r>
-      <w:proofErr w:type="spellStart"/>
-      <w:r>
-        <w:rPr>
-          <w:rFonts w:ascii="UT Sans" w:hAnsi="UT Sans"/>
-          <w:lang w:eastAsia="en-US"/>
-        </w:rPr>
-        <w:t>Zener</w:t>
-      </w:r>
-      <w:proofErr w:type="spellEnd"/>
-      <w:r>
-        <w:rPr>
-          <w:rFonts w:ascii="UT Sans" w:hAnsi="UT Sans"/>
-          <w:lang w:eastAsia="en-US"/>
-        </w:rPr>
-        <w:t xml:space="preserve"> , care reduc tensiunea la 400 de </w:t>
-      </w:r>
-      <w:proofErr w:type="spellStart"/>
-      <w:r>
-        <w:rPr>
-          <w:rFonts w:ascii="UT Sans" w:hAnsi="UT Sans"/>
-          <w:lang w:eastAsia="en-US"/>
-        </w:rPr>
-        <w:t>volti</w:t>
-      </w:r>
-      <w:proofErr w:type="spellEnd"/>
-      <w:r>
-        <w:rPr>
-          <w:rFonts w:ascii="UT Sans" w:hAnsi="UT Sans"/>
-          <w:lang w:eastAsia="en-US"/>
-        </w:rPr>
-        <w:t xml:space="preserve"> , tensiunea recomandata pentru tubul GM SBM-20 .</w:t>
+        <w:pStyle w:val="ListParagraph"/>
+        <w:numPr>
+          <w:ilvl w:val="0"/>
+          <w:numId w:val="36"/>
+        </w:numPr>
+        <w:rPr>
+          <w:b/>
+          <w:bCs/>
+          <w:sz w:val="24"/>
+          <w:szCs w:val="24"/>
+        </w:rPr>
+      </w:pPr>
+      <w:r>
+        <w:rPr>
+          <w:b/>
+          <w:bCs/>
+          <w:sz w:val="24"/>
+          <w:szCs w:val="24"/>
+        </w:rPr>
+        <w:t xml:space="preserve">Modul </w:t>
+      </w:r>
+      <w:bookmarkStart w:id="13" w:name="_Hlk160045516"/>
+      <w:r>
+        <w:rPr>
+          <w:b/>
+          <w:bCs/>
+          <w:sz w:val="24"/>
+          <w:szCs w:val="24"/>
+        </w:rPr>
+        <w:t>c</w:t>
+      </w:r>
+      <w:r>
+        <w:rPr>
+          <w:b/>
+          <w:bCs/>
+          <w:sz w:val="24"/>
+          <w:szCs w:val="24"/>
+        </w:rPr>
+        <w:t xml:space="preserve">onvertor de </w:t>
+      </w:r>
+      <w:proofErr w:type="spellStart"/>
+      <w:r>
+        <w:rPr>
+          <w:b/>
+          <w:bCs/>
+          <w:sz w:val="24"/>
+          <w:szCs w:val="24"/>
+        </w:rPr>
+        <w:t>înaltă</w:t>
+      </w:r>
+      <w:proofErr w:type="spellEnd"/>
+      <w:r>
+        <w:rPr>
+          <w:b/>
+          <w:bCs/>
+          <w:sz w:val="24"/>
+          <w:szCs w:val="24"/>
+        </w:rPr>
+        <w:t xml:space="preserve"> tensiune DC-DC </w:t>
+      </w:r>
+      <w:proofErr w:type="gramStart"/>
+      <w:r>
+        <w:rPr>
+          <w:b/>
+          <w:bCs/>
+          <w:sz w:val="24"/>
+          <w:szCs w:val="24"/>
+        </w:rPr>
+        <w:t>Boost</w:t>
+      </w:r>
+      <w:bookmarkEnd w:id="13"/>
+      <w:r>
+        <w:rPr>
+          <w:b/>
+          <w:bCs/>
+          <w:color w:val="FF0000"/>
+          <w:sz w:val="24"/>
+          <w:szCs w:val="24"/>
+        </w:rPr>
+        <w:t>(</w:t>
+      </w:r>
+      <w:proofErr w:type="spellStart"/>
+      <w:proofErr w:type="gramEnd"/>
+      <w:r>
+        <w:rPr>
+          <w:b/>
+          <w:bCs/>
+          <w:color w:val="FF0000"/>
+          <w:sz w:val="24"/>
+          <w:szCs w:val="24"/>
+        </w:rPr>
+        <w:t>va</w:t>
+      </w:r>
+      <w:proofErr w:type="spellEnd"/>
+      <w:r>
+        <w:rPr>
+          <w:b/>
+          <w:bCs/>
+          <w:color w:val="FF0000"/>
+          <w:sz w:val="24"/>
+          <w:szCs w:val="24"/>
+        </w:rPr>
+        <w:t xml:space="preserve"> fi </w:t>
+      </w:r>
+      <w:proofErr w:type="spellStart"/>
+      <w:r>
+        <w:rPr>
+          <w:b/>
+          <w:bCs/>
+          <w:color w:val="FF0000"/>
+          <w:sz w:val="24"/>
+          <w:szCs w:val="24"/>
+        </w:rPr>
+        <w:t>comandat</w:t>
+      </w:r>
+      <w:proofErr w:type="spellEnd"/>
+      <w:r>
+        <w:rPr>
+          <w:b/>
+          <w:bCs/>
+          <w:color w:val="FF0000"/>
+          <w:sz w:val="24"/>
+          <w:szCs w:val="24"/>
+        </w:rPr>
+        <w:t xml:space="preserve"> de pe </w:t>
+      </w:r>
+      <w:proofErr w:type="spellStart"/>
+      <w:r>
+        <w:rPr>
+          <w:b/>
+          <w:bCs/>
+          <w:color w:val="FF0000"/>
+          <w:sz w:val="24"/>
+          <w:szCs w:val="24"/>
+        </w:rPr>
+        <w:t>aliexpress</w:t>
+      </w:r>
+      <w:proofErr w:type="spellEnd"/>
+      <w:r>
+        <w:rPr>
+          <w:b/>
+          <w:bCs/>
+          <w:color w:val="FF0000"/>
+          <w:sz w:val="24"/>
+          <w:szCs w:val="24"/>
+        </w:rPr>
+        <w:t>)</w:t>
+      </w:r>
+      <w:r>
+        <w:rPr>
+          <w:b/>
+          <w:bCs/>
+          <w:sz w:val="24"/>
+          <w:szCs w:val="24"/>
+        </w:rPr>
+        <w:t xml:space="preserve"> </w:t>
+      </w:r>
+      <w:r>
+        <w:rPr>
+          <w:sz w:val="24"/>
+          <w:szCs w:val="24"/>
+        </w:rPr>
+        <w:t>-</w:t>
+      </w:r>
+      <w:proofErr w:type="spellStart"/>
+      <w:r>
+        <w:rPr>
+          <w:sz w:val="24"/>
+          <w:szCs w:val="24"/>
+        </w:rPr>
+        <w:t>prin</w:t>
+      </w:r>
+      <w:proofErr w:type="spellEnd"/>
+      <w:r>
+        <w:rPr>
+          <w:sz w:val="24"/>
+          <w:szCs w:val="24"/>
+        </w:rPr>
+        <w:t xml:space="preserve"> </w:t>
+      </w:r>
+      <w:proofErr w:type="spellStart"/>
+      <w:r>
+        <w:rPr>
+          <w:sz w:val="24"/>
+          <w:szCs w:val="24"/>
+        </w:rPr>
+        <w:t>intermediul</w:t>
+      </w:r>
+      <w:proofErr w:type="spellEnd"/>
+      <w:r>
+        <w:rPr>
+          <w:sz w:val="24"/>
+          <w:szCs w:val="24"/>
+        </w:rPr>
+        <w:t xml:space="preserve"> </w:t>
+      </w:r>
+      <w:proofErr w:type="spellStart"/>
+      <w:r>
+        <w:rPr>
+          <w:sz w:val="24"/>
+          <w:szCs w:val="24"/>
+        </w:rPr>
+        <w:t>acestui</w:t>
+      </w:r>
+      <w:proofErr w:type="spellEnd"/>
+      <w:r>
+        <w:rPr>
+          <w:sz w:val="24"/>
+          <w:szCs w:val="24"/>
+        </w:rPr>
+        <w:t xml:space="preserve"> </w:t>
+      </w:r>
+      <w:proofErr w:type="spellStart"/>
+      <w:r>
+        <w:rPr>
+          <w:sz w:val="24"/>
+          <w:szCs w:val="24"/>
+        </w:rPr>
+        <w:t>modul</w:t>
+      </w:r>
+      <w:proofErr w:type="spellEnd"/>
+      <w:r>
+        <w:rPr>
+          <w:sz w:val="24"/>
+          <w:szCs w:val="24"/>
+        </w:rPr>
+        <w:t xml:space="preserve"> se </w:t>
+      </w:r>
+      <w:proofErr w:type="spellStart"/>
+      <w:r>
+        <w:rPr>
+          <w:sz w:val="24"/>
+          <w:szCs w:val="24"/>
+        </w:rPr>
+        <w:t>va</w:t>
+      </w:r>
+      <w:proofErr w:type="spellEnd"/>
+      <w:r>
+        <w:rPr>
+          <w:sz w:val="24"/>
+          <w:szCs w:val="24"/>
+        </w:rPr>
+        <w:t xml:space="preserve"> ajunge la o tensiune de 400 de V , </w:t>
+      </w:r>
+      <w:proofErr w:type="spellStart"/>
+      <w:r>
+        <w:rPr>
+          <w:sz w:val="24"/>
+          <w:szCs w:val="24"/>
+        </w:rPr>
+        <w:t>necesara</w:t>
+      </w:r>
+      <w:proofErr w:type="spellEnd"/>
+      <w:r>
+        <w:rPr>
+          <w:sz w:val="24"/>
+          <w:szCs w:val="24"/>
+        </w:rPr>
+        <w:t xml:space="preserve"> </w:t>
+      </w:r>
+      <w:proofErr w:type="spellStart"/>
+      <w:r>
+        <w:rPr>
+          <w:sz w:val="24"/>
+          <w:szCs w:val="24"/>
+        </w:rPr>
+        <w:t>pentru</w:t>
+      </w:r>
+      <w:proofErr w:type="spellEnd"/>
+      <w:r>
+        <w:rPr>
+          <w:sz w:val="24"/>
+          <w:szCs w:val="24"/>
+        </w:rPr>
+        <w:t xml:space="preserve"> </w:t>
+      </w:r>
+      <w:proofErr w:type="spellStart"/>
+      <w:r>
+        <w:rPr>
+          <w:sz w:val="24"/>
+          <w:szCs w:val="24"/>
+        </w:rPr>
+        <w:t>functionarea</w:t>
+      </w:r>
+      <w:proofErr w:type="spellEnd"/>
+      <w:r>
+        <w:rPr>
+          <w:sz w:val="24"/>
+          <w:szCs w:val="24"/>
+        </w:rPr>
+        <w:t xml:space="preserve"> optima a </w:t>
+      </w:r>
+      <w:proofErr w:type="spellStart"/>
+      <w:r>
+        <w:rPr>
+          <w:sz w:val="24"/>
+          <w:szCs w:val="24"/>
+        </w:rPr>
+        <w:t>tubului</w:t>
+      </w:r>
+      <w:proofErr w:type="spellEnd"/>
+      <w:r>
+        <w:rPr>
+          <w:sz w:val="24"/>
+          <w:szCs w:val="24"/>
+        </w:rPr>
+        <w:t xml:space="preserve"> GM</w:t>
       </w:r>
     </w:p>
     <w:p>
       <w:pPr>
-        <w:ind w:firstLine="708"/>
-        <w:rPr>
-          <w:rFonts w:ascii="UT Sans" w:hAnsi="UT Sans"/>
-          <w:lang w:eastAsia="en-US"/>
-        </w:rPr>
-      </w:pPr>
-      <w:r>
-        <w:rPr>
-          <w:rFonts w:ascii="UT Sans" w:hAnsi="UT Sans"/>
-          <w:lang w:eastAsia="en-US"/>
-        </w:rPr>
-        <w:lastRenderedPageBreak/>
-        <w:t xml:space="preserve">Alt element </w:t>
-      </w:r>
-      <w:proofErr w:type="spellStart"/>
-      <w:r>
-        <w:rPr>
-          <w:rFonts w:ascii="UT Sans" w:hAnsi="UT Sans"/>
-          <w:lang w:eastAsia="en-US"/>
-        </w:rPr>
-        <w:t>esential</w:t>
-      </w:r>
-      <w:proofErr w:type="spellEnd"/>
-      <w:r>
-        <w:rPr>
-          <w:rFonts w:ascii="UT Sans" w:hAnsi="UT Sans"/>
-          <w:lang w:eastAsia="en-US"/>
-        </w:rPr>
-        <w:t xml:space="preserve"> este circuitul detector ,el</w:t>
-      </w:r>
-      <w:r>
-        <w:rPr>
-          <w:rFonts w:ascii="UT Sans" w:hAnsi="UT Sans"/>
-          <w:lang w:eastAsia="en-US"/>
-        </w:rPr>
-        <w:t xml:space="preserve"> detectează impulsurile electrice generate de tubul GM și le transformă într-un semnal care poate fi auzit sau măsurat. Acesta este format din tubul GM însuși</w:t>
-      </w:r>
-      <w:r>
-        <w:rPr>
-          <w:rFonts w:ascii="UT Sans" w:hAnsi="UT Sans"/>
-          <w:lang w:eastAsia="en-US"/>
-        </w:rPr>
-        <w:t>,</w:t>
-      </w:r>
-      <w:r>
-        <w:t xml:space="preserve"> </w:t>
-      </w:r>
-      <w:r>
-        <w:rPr>
-          <w:rFonts w:ascii="UT Sans" w:hAnsi="UT Sans"/>
-          <w:lang w:eastAsia="en-US"/>
-        </w:rPr>
-        <w:t>anodul tubului Geiger este conectat direct la sursa de alimentare de 400 de volți, o rezistență și un element piezoelectric. Rezistorul limitează fluxul de curent prin tubul GM, iar elementul piezoelectric convertește impulsurile mici de curent în clicuri au</w:t>
-      </w:r>
-      <w:r>
-        <w:rPr>
-          <w:rFonts w:ascii="UT Sans" w:hAnsi="UT Sans"/>
-          <w:lang w:eastAsia="en-US"/>
-        </w:rPr>
-        <w:t>zibile</w:t>
-      </w:r>
-      <w:r>
-        <w:rPr>
-          <w:rFonts w:ascii="UT Sans" w:hAnsi="UT Sans"/>
-          <w:lang w:eastAsia="en-US"/>
-        </w:rPr>
-        <w:t>.</w:t>
+        <w:pStyle w:val="ListParagraph"/>
+        <w:numPr>
+          <w:ilvl w:val="0"/>
+          <w:numId w:val="36"/>
+        </w:numPr>
+        <w:rPr>
+          <w:b/>
+          <w:bCs/>
+          <w:sz w:val="24"/>
+          <w:szCs w:val="24"/>
+        </w:rPr>
+      </w:pPr>
+      <w:r>
+        <w:rPr>
+          <w:b/>
+          <w:bCs/>
+          <w:sz w:val="24"/>
+          <w:szCs w:val="24"/>
+        </w:rPr>
+        <w:t xml:space="preserve">Arduino nano </w:t>
+      </w:r>
+      <w:r>
+        <w:rPr>
+          <w:sz w:val="24"/>
+          <w:szCs w:val="24"/>
+        </w:rPr>
+        <w:t xml:space="preserve">– </w:t>
+      </w:r>
+      <w:proofErr w:type="spellStart"/>
+      <w:r>
+        <w:rPr>
+          <w:sz w:val="24"/>
+          <w:szCs w:val="24"/>
+        </w:rPr>
+        <w:t>acesta</w:t>
+      </w:r>
+      <w:proofErr w:type="spellEnd"/>
+      <w:r>
+        <w:rPr>
+          <w:sz w:val="24"/>
+          <w:szCs w:val="24"/>
+        </w:rPr>
+        <w:t xml:space="preserve"> placa de </w:t>
+      </w:r>
+      <w:proofErr w:type="spellStart"/>
+      <w:r>
+        <w:rPr>
+          <w:sz w:val="24"/>
+          <w:szCs w:val="24"/>
+        </w:rPr>
+        <w:t>dezvoltare</w:t>
+      </w:r>
+      <w:proofErr w:type="spellEnd"/>
+      <w:r>
+        <w:rPr>
+          <w:sz w:val="24"/>
+          <w:szCs w:val="24"/>
+        </w:rPr>
+        <w:t xml:space="preserve"> </w:t>
+      </w:r>
+      <w:proofErr w:type="spellStart"/>
+      <w:r>
+        <w:rPr>
+          <w:sz w:val="24"/>
+          <w:szCs w:val="24"/>
+        </w:rPr>
+        <w:t>va</w:t>
+      </w:r>
+      <w:proofErr w:type="spellEnd"/>
+      <w:r>
+        <w:rPr>
+          <w:sz w:val="24"/>
+          <w:szCs w:val="24"/>
+        </w:rPr>
+        <w:t xml:space="preserve"> fi </w:t>
+      </w:r>
+      <w:proofErr w:type="spellStart"/>
+      <w:r>
+        <w:rPr>
+          <w:sz w:val="24"/>
+          <w:szCs w:val="24"/>
+        </w:rPr>
+        <w:t>folosita</w:t>
+      </w:r>
+      <w:proofErr w:type="spellEnd"/>
+      <w:r>
+        <w:rPr>
+          <w:sz w:val="24"/>
+          <w:szCs w:val="24"/>
+        </w:rPr>
+        <w:t xml:space="preserve"> </w:t>
+      </w:r>
+      <w:proofErr w:type="spellStart"/>
+      <w:r>
+        <w:rPr>
+          <w:sz w:val="24"/>
+          <w:szCs w:val="24"/>
+        </w:rPr>
+        <w:t>pentru</w:t>
+      </w:r>
+      <w:proofErr w:type="spellEnd"/>
+      <w:r>
+        <w:rPr>
+          <w:sz w:val="24"/>
+          <w:szCs w:val="24"/>
+        </w:rPr>
+        <w:t xml:space="preserve"> </w:t>
+      </w:r>
+      <w:proofErr w:type="spellStart"/>
+      <w:r>
+        <w:rPr>
+          <w:sz w:val="24"/>
+          <w:szCs w:val="24"/>
+        </w:rPr>
+        <w:t>prelucrarea</w:t>
+      </w:r>
+      <w:proofErr w:type="spellEnd"/>
+      <w:r>
+        <w:rPr>
+          <w:sz w:val="24"/>
+          <w:szCs w:val="24"/>
+        </w:rPr>
+        <w:t xml:space="preserve"> </w:t>
+      </w:r>
+      <w:proofErr w:type="spellStart"/>
+      <w:r>
+        <w:rPr>
+          <w:sz w:val="24"/>
+          <w:szCs w:val="24"/>
+        </w:rPr>
+        <w:t>semnalelor</w:t>
+      </w:r>
+      <w:proofErr w:type="spellEnd"/>
+      <w:r>
+        <w:rPr>
+          <w:sz w:val="24"/>
+          <w:szCs w:val="24"/>
+        </w:rPr>
+        <w:t xml:space="preserve"> </w:t>
+      </w:r>
+      <w:proofErr w:type="spellStart"/>
+      <w:r>
+        <w:rPr>
+          <w:sz w:val="24"/>
+          <w:szCs w:val="24"/>
+        </w:rPr>
+        <w:t>primite</w:t>
+      </w:r>
+      <w:proofErr w:type="spellEnd"/>
+      <w:r>
+        <w:rPr>
+          <w:sz w:val="24"/>
+          <w:szCs w:val="24"/>
+        </w:rPr>
+        <w:t xml:space="preserve"> de la </w:t>
+      </w:r>
+      <w:proofErr w:type="spellStart"/>
+      <w:r>
+        <w:rPr>
+          <w:sz w:val="24"/>
+          <w:szCs w:val="24"/>
+        </w:rPr>
+        <w:t>tubul</w:t>
+      </w:r>
+      <w:proofErr w:type="spellEnd"/>
+      <w:r>
+        <w:rPr>
+          <w:sz w:val="24"/>
+          <w:szCs w:val="24"/>
+        </w:rPr>
+        <w:t xml:space="preserve"> GM </w:t>
+      </w:r>
+      <w:proofErr w:type="spellStart"/>
+      <w:r>
+        <w:rPr>
+          <w:sz w:val="24"/>
+          <w:szCs w:val="24"/>
+        </w:rPr>
+        <w:t>si</w:t>
+      </w:r>
+      <w:proofErr w:type="spellEnd"/>
+      <w:r>
+        <w:rPr>
+          <w:sz w:val="24"/>
+          <w:szCs w:val="24"/>
+        </w:rPr>
+        <w:t xml:space="preserve"> </w:t>
+      </w:r>
+      <w:proofErr w:type="spellStart"/>
+      <w:r>
+        <w:rPr>
+          <w:sz w:val="24"/>
+          <w:szCs w:val="24"/>
+        </w:rPr>
+        <w:t>afisarea</w:t>
+      </w:r>
+      <w:proofErr w:type="spellEnd"/>
+      <w:r>
+        <w:rPr>
+          <w:sz w:val="24"/>
+          <w:szCs w:val="24"/>
+        </w:rPr>
+        <w:t xml:space="preserve"> lor pe display-</w:t>
+      </w:r>
+      <w:proofErr w:type="spellStart"/>
+      <w:r>
+        <w:rPr>
+          <w:sz w:val="24"/>
+          <w:szCs w:val="24"/>
+        </w:rPr>
+        <w:t>ul</w:t>
+      </w:r>
+      <w:proofErr w:type="spellEnd"/>
+      <w:r>
+        <w:rPr>
+          <w:sz w:val="24"/>
+          <w:szCs w:val="24"/>
+        </w:rPr>
+        <w:t xml:space="preserve"> OLED</w:t>
       </w:r>
     </w:p>
     <w:p>
       <w:pPr>
-        <w:rPr>
-          <w:rFonts w:ascii="UT Sans" w:hAnsi="UT Sans"/>
+        <w:pStyle w:val="ListParagraph"/>
+        <w:numPr>
+          <w:ilvl w:val="0"/>
+          <w:numId w:val="36"/>
+        </w:numPr>
+        <w:rPr>
           <w:b/>
           <w:bCs/>
-          <w:lang w:eastAsia="en-US"/>
-        </w:rPr>
-      </w:pPr>
-      <w:r>
-        <w:rPr>
-          <w:rFonts w:ascii="UT Sans" w:hAnsi="UT Sans"/>
+          <w:sz w:val="24"/>
+          <w:szCs w:val="24"/>
+        </w:rPr>
+      </w:pPr>
+      <w:proofErr w:type="gramStart"/>
+      <w:r>
+        <w:rPr>
           <w:b/>
           <w:bCs/>
-          <w:lang w:eastAsia="en-US"/>
-        </w:rPr>
-        <w:t>Componente folosite</w:t>
-      </w:r>
+          <w:sz w:val="24"/>
+          <w:szCs w:val="24"/>
+        </w:rPr>
+        <w:lastRenderedPageBreak/>
+        <w:t xml:space="preserve">display </w:t>
+      </w:r>
+      <w:r>
+        <w:rPr>
+          <w:b/>
+          <w:bCs/>
+          <w:sz w:val="24"/>
+          <w:szCs w:val="24"/>
+        </w:rPr>
+        <w:t xml:space="preserve"> </w:t>
+      </w:r>
+      <w:proofErr w:type="spellStart"/>
+      <w:r>
+        <w:rPr>
+          <w:b/>
+          <w:bCs/>
+          <w:sz w:val="24"/>
+          <w:szCs w:val="24"/>
+        </w:rPr>
+        <w:t>Oled</w:t>
+      </w:r>
+      <w:proofErr w:type="spellEnd"/>
+      <w:proofErr w:type="gramEnd"/>
+      <w:r>
+        <w:rPr>
+          <w:b/>
+          <w:bCs/>
+          <w:sz w:val="24"/>
+          <w:szCs w:val="24"/>
+        </w:rPr>
+        <w:t xml:space="preserve"> 128 x 32 - I2C</w:t>
+      </w:r>
+      <w:r>
+        <w:rPr>
+          <w:b/>
+          <w:bCs/>
+          <w:sz w:val="24"/>
+          <w:szCs w:val="24"/>
+        </w:rPr>
+        <w:t xml:space="preserve"> </w:t>
+      </w:r>
+      <w:r>
+        <w:rPr>
+          <w:sz w:val="24"/>
+          <w:szCs w:val="24"/>
+        </w:rPr>
+        <w:t xml:space="preserve">– </w:t>
+      </w:r>
+      <w:proofErr w:type="spellStart"/>
+      <w:r>
+        <w:rPr>
+          <w:sz w:val="24"/>
+          <w:szCs w:val="24"/>
+        </w:rPr>
+        <w:t>va</w:t>
+      </w:r>
+      <w:proofErr w:type="spellEnd"/>
+      <w:r>
+        <w:rPr>
+          <w:sz w:val="24"/>
+          <w:szCs w:val="24"/>
+        </w:rPr>
+        <w:t xml:space="preserve"> fi folosit </w:t>
+      </w:r>
+      <w:proofErr w:type="spellStart"/>
+      <w:r>
+        <w:rPr>
+          <w:sz w:val="24"/>
+          <w:szCs w:val="24"/>
+        </w:rPr>
+        <w:t>pentru</w:t>
+      </w:r>
+      <w:proofErr w:type="spellEnd"/>
+      <w:r>
+        <w:rPr>
+          <w:sz w:val="24"/>
+          <w:szCs w:val="24"/>
+        </w:rPr>
+        <w:t xml:space="preserve"> a </w:t>
+      </w:r>
+      <w:proofErr w:type="spellStart"/>
+      <w:r>
+        <w:rPr>
+          <w:sz w:val="24"/>
+          <w:szCs w:val="24"/>
+        </w:rPr>
+        <w:t>preciza</w:t>
+      </w:r>
+      <w:proofErr w:type="spellEnd"/>
+      <w:r>
+        <w:rPr>
+          <w:sz w:val="24"/>
+          <w:szCs w:val="24"/>
+        </w:rPr>
+        <w:t xml:space="preserve"> numeric valorile </w:t>
+      </w:r>
+      <w:proofErr w:type="spellStart"/>
+      <w:r>
+        <w:rPr>
+          <w:sz w:val="24"/>
+          <w:szCs w:val="24"/>
+        </w:rPr>
+        <w:t>masurate</w:t>
+      </w:r>
+      <w:proofErr w:type="spellEnd"/>
     </w:p>
     <w:p>
       <w:pPr>
-        <w:rPr>
-          <w:rFonts w:ascii="UT Sans" w:hAnsi="UT Sans"/>
-          <w:lang w:eastAsia="en-US"/>
-        </w:rPr>
-      </w:pPr>
-      <w:r>
-        <w:rPr>
-          <w:rFonts w:ascii="UT Sans" w:hAnsi="UT Sans"/>
-          <w:lang w:eastAsia="en-US"/>
-        </w:rPr>
-        <w:t>Transformator</w:t>
-      </w:r>
-      <w:r>
-        <w:rPr>
-          <w:rFonts w:ascii="UT Sans" w:hAnsi="UT Sans"/>
-          <w:lang w:eastAsia="en-US"/>
-        </w:rPr>
-        <w:t xml:space="preserve"> </w:t>
-      </w:r>
-      <w:r>
-        <w:rPr>
-          <w:rFonts w:ascii="UT Sans" w:hAnsi="UT Sans"/>
-          <w:lang w:eastAsia="en-US"/>
-        </w:rPr>
-        <w:t xml:space="preserve">8:800 ohm </w:t>
-      </w:r>
+        <w:pStyle w:val="ListParagraph"/>
+        <w:numPr>
+          <w:ilvl w:val="0"/>
+          <w:numId w:val="36"/>
+        </w:numPr>
+        <w:rPr>
+          <w:b/>
+          <w:bCs/>
+          <w:sz w:val="24"/>
+          <w:szCs w:val="24"/>
+        </w:rPr>
+      </w:pPr>
+      <w:r>
+        <w:rPr>
+          <w:b/>
+          <w:bCs/>
+          <w:sz w:val="24"/>
+          <w:szCs w:val="24"/>
+        </w:rPr>
+        <w:t xml:space="preserve">buton switch </w:t>
+      </w:r>
+      <w:r>
+        <w:rPr>
+          <w:b/>
+          <w:bCs/>
+          <w:sz w:val="24"/>
+          <w:szCs w:val="24"/>
+        </w:rPr>
+        <w:t>ROCKER 6 PINI</w:t>
+      </w:r>
+      <w:r>
+        <w:rPr>
+          <w:b/>
+          <w:bCs/>
+          <w:sz w:val="24"/>
+          <w:szCs w:val="24"/>
+        </w:rPr>
+        <w:t xml:space="preserve"> – </w:t>
+      </w:r>
+      <w:proofErr w:type="spellStart"/>
+      <w:r>
+        <w:rPr>
+          <w:sz w:val="24"/>
+          <w:szCs w:val="24"/>
+        </w:rPr>
+        <w:t>pentru</w:t>
+      </w:r>
+      <w:proofErr w:type="spellEnd"/>
+      <w:r>
+        <w:rPr>
+          <w:sz w:val="24"/>
+          <w:szCs w:val="24"/>
+        </w:rPr>
+        <w:t xml:space="preserve"> </w:t>
+      </w:r>
+      <w:proofErr w:type="spellStart"/>
+      <w:r>
+        <w:rPr>
+          <w:sz w:val="24"/>
+          <w:szCs w:val="24"/>
+        </w:rPr>
+        <w:t>aprindere</w:t>
+      </w:r>
+      <w:proofErr w:type="spellEnd"/>
+      <w:r>
+        <w:rPr>
+          <w:sz w:val="24"/>
+          <w:szCs w:val="24"/>
+        </w:rPr>
+        <w:t xml:space="preserve"> </w:t>
+      </w:r>
+      <w:proofErr w:type="spellStart"/>
+      <w:r>
+        <w:rPr>
+          <w:sz w:val="24"/>
+          <w:szCs w:val="24"/>
+        </w:rPr>
+        <w:t>si</w:t>
+      </w:r>
+      <w:proofErr w:type="spellEnd"/>
+      <w:r>
+        <w:rPr>
+          <w:sz w:val="24"/>
+          <w:szCs w:val="24"/>
+        </w:rPr>
+        <w:t xml:space="preserve"> </w:t>
+      </w:r>
+      <w:proofErr w:type="spellStart"/>
+      <w:r>
+        <w:rPr>
+          <w:sz w:val="24"/>
+          <w:szCs w:val="24"/>
+        </w:rPr>
+        <w:t>inchidere</w:t>
+      </w:r>
+      <w:proofErr w:type="spellEnd"/>
+      <w:r>
+        <w:rPr>
+          <w:sz w:val="24"/>
+          <w:szCs w:val="24"/>
+        </w:rPr>
+        <w:t xml:space="preserve"> </w:t>
+      </w:r>
+      <w:proofErr w:type="gramStart"/>
+      <w:r>
+        <w:rPr>
+          <w:sz w:val="24"/>
+          <w:szCs w:val="24"/>
+        </w:rPr>
+        <w:t>a</w:t>
+      </w:r>
+      <w:proofErr w:type="gramEnd"/>
+      <w:r>
+        <w:rPr>
+          <w:sz w:val="24"/>
+          <w:szCs w:val="24"/>
+        </w:rPr>
+        <w:t xml:space="preserve"> </w:t>
+      </w:r>
+      <w:proofErr w:type="spellStart"/>
+      <w:r>
+        <w:rPr>
+          <w:sz w:val="24"/>
+          <w:szCs w:val="24"/>
+        </w:rPr>
+        <w:t>alimentari</w:t>
+      </w:r>
+      <w:proofErr w:type="spellEnd"/>
     </w:p>
     <w:p>
       <w:pPr>
-        <w:rPr>
-          <w:rFonts w:ascii="UT Sans" w:hAnsi="UT Sans"/>
-          <w:lang w:eastAsia="en-US"/>
-        </w:rPr>
-      </w:pPr>
-      <w:r>
-        <w:rPr>
-          <w:rFonts w:ascii="UT Sans" w:hAnsi="UT Sans"/>
-          <w:lang w:eastAsia="en-US"/>
-        </w:rPr>
-        <w:t xml:space="preserve">Tub Geiger </w:t>
-      </w:r>
-      <w:r>
-        <w:rPr>
-          <w:rFonts w:ascii="UT Sans" w:hAnsi="UT Sans"/>
-          <w:lang w:eastAsia="en-US"/>
-        </w:rPr>
-        <w:t>-SBM 20</w:t>
+        <w:pStyle w:val="ListParagraph"/>
+        <w:numPr>
+          <w:ilvl w:val="0"/>
+          <w:numId w:val="36"/>
+        </w:numPr>
+        <w:rPr>
+          <w:b/>
+          <w:bCs/>
+          <w:sz w:val="24"/>
+          <w:szCs w:val="24"/>
+        </w:rPr>
+      </w:pPr>
+      <w:r>
+        <w:rPr>
+          <w:rFonts w:ascii="Noto Sans" w:hAnsi="Noto Sans" w:cs="Noto Sans"/>
+          <w:color w:val="000E1A"/>
+          <w:sz w:val="21"/>
+          <w:szCs w:val="21"/>
+          <w:shd w:val="clear" w:color="auto" w:fill="FFFFFF"/>
+        </w:rPr>
+        <w:t>​</w:t>
+      </w:r>
+      <w:proofErr w:type="spellStart"/>
+      <w:r>
+        <w:rPr>
+          <w:rFonts w:ascii="Noto Sans" w:hAnsi="Noto Sans" w:cs="Noto Sans"/>
+          <w:b/>
+          <w:bCs/>
+          <w:color w:val="000E1A"/>
+          <w:sz w:val="21"/>
+          <w:szCs w:val="21"/>
+          <w:shd w:val="clear" w:color="auto" w:fill="FFFFFF"/>
+        </w:rPr>
+        <w:t>Condensator</w:t>
+      </w:r>
+      <w:proofErr w:type="spellEnd"/>
+      <w:r>
+        <w:rPr>
+          <w:rFonts w:ascii="Noto Sans" w:hAnsi="Noto Sans" w:cs="Noto Sans"/>
+          <w:b/>
+          <w:bCs/>
+          <w:color w:val="000E1A"/>
+          <w:sz w:val="21"/>
+          <w:szCs w:val="21"/>
+          <w:shd w:val="clear" w:color="auto" w:fill="FFFFFF"/>
+        </w:rPr>
+        <w:t xml:space="preserve"> 470</w:t>
+      </w:r>
+      <w:proofErr w:type="gramStart"/>
+      <w:r>
+        <w:rPr>
+          <w:rFonts w:ascii="Noto Sans" w:hAnsi="Noto Sans" w:cs="Noto Sans"/>
+          <w:b/>
+          <w:bCs/>
+          <w:color w:val="000E1A"/>
+          <w:sz w:val="21"/>
+          <w:szCs w:val="21"/>
+          <w:shd w:val="clear" w:color="auto" w:fill="FFFFFF"/>
+        </w:rPr>
+        <w:t>pf ,</w:t>
+      </w:r>
+      <w:proofErr w:type="gramEnd"/>
+      <w:r>
+        <w:rPr>
+          <w:rFonts w:ascii="Noto Sans" w:hAnsi="Noto Sans" w:cs="Noto Sans"/>
+          <w:b/>
+          <w:bCs/>
+          <w:color w:val="000E1A"/>
+          <w:sz w:val="21"/>
+          <w:szCs w:val="21"/>
+          <w:shd w:val="clear" w:color="auto" w:fill="FFFFFF"/>
+        </w:rPr>
+        <w:t xml:space="preserve"> </w:t>
+      </w:r>
+      <w:proofErr w:type="spellStart"/>
+      <w:r>
+        <w:rPr>
+          <w:rFonts w:ascii="Noto Sans" w:hAnsi="Noto Sans" w:cs="Noto Sans"/>
+          <w:b/>
+          <w:bCs/>
+          <w:color w:val="000E1A"/>
+          <w:sz w:val="21"/>
+          <w:szCs w:val="21"/>
+          <w:shd w:val="clear" w:color="auto" w:fill="FFFFFF"/>
+        </w:rPr>
+        <w:t>Rezistenta</w:t>
+      </w:r>
+      <w:proofErr w:type="spellEnd"/>
+      <w:r>
+        <w:rPr>
+          <w:rFonts w:ascii="Noto Sans" w:hAnsi="Noto Sans" w:cs="Noto Sans"/>
+          <w:b/>
+          <w:bCs/>
+          <w:color w:val="000E1A"/>
+          <w:sz w:val="21"/>
+          <w:szCs w:val="21"/>
+          <w:shd w:val="clear" w:color="auto" w:fill="FFFFFF"/>
+        </w:rPr>
+        <w:t xml:space="preserve"> 10M/10K </w:t>
+      </w:r>
+      <w:proofErr w:type="spellStart"/>
+      <w:r>
+        <w:rPr>
+          <w:rFonts w:ascii="Noto Sans" w:hAnsi="Noto Sans" w:cs="Noto Sans"/>
+          <w:b/>
+          <w:bCs/>
+          <w:color w:val="000E1A"/>
+          <w:sz w:val="21"/>
+          <w:szCs w:val="21"/>
+          <w:shd w:val="clear" w:color="auto" w:fill="FFFFFF"/>
+        </w:rPr>
+        <w:t>si</w:t>
+      </w:r>
+      <w:proofErr w:type="spellEnd"/>
+      <w:r>
+        <w:rPr>
+          <w:rFonts w:ascii="Noto Sans" w:hAnsi="Noto Sans" w:cs="Noto Sans"/>
+          <w:b/>
+          <w:bCs/>
+          <w:color w:val="000E1A"/>
+          <w:sz w:val="21"/>
+          <w:szCs w:val="21"/>
+          <w:shd w:val="clear" w:color="auto" w:fill="FFFFFF"/>
+        </w:rPr>
+        <w:t xml:space="preserve">  </w:t>
+      </w:r>
+      <w:r>
+        <w:rPr>
+          <w:rFonts w:ascii="Noto Sans" w:hAnsi="Noto Sans" w:cs="Noto Sans"/>
+          <w:b/>
+          <w:bCs/>
+          <w:color w:val="000E1A"/>
+          <w:sz w:val="21"/>
+          <w:szCs w:val="21"/>
+          <w:shd w:val="clear" w:color="auto" w:fill="FFFFFF"/>
+        </w:rPr>
+        <w:t>T</w:t>
+      </w:r>
+      <w:r>
+        <w:rPr>
+          <w:rFonts w:ascii="Noto Sans" w:hAnsi="Noto Sans" w:cs="Noto Sans"/>
+          <w:b/>
+          <w:bCs/>
+          <w:color w:val="000E1A"/>
+          <w:sz w:val="21"/>
+          <w:szCs w:val="21"/>
+          <w:shd w:val="clear" w:color="auto" w:fill="FFFFFF"/>
+        </w:rPr>
+        <w:t>ranzistor 2n3904</w:t>
+      </w:r>
+      <w:r>
+        <w:rPr>
+          <w:rFonts w:ascii="Noto Sans" w:hAnsi="Noto Sans" w:cs="Noto Sans"/>
+          <w:color w:val="000E1A"/>
+          <w:sz w:val="21"/>
+          <w:szCs w:val="21"/>
+          <w:shd w:val="clear" w:color="auto" w:fill="FFFFFF"/>
+        </w:rPr>
+        <w:t xml:space="preserve"> – folosite </w:t>
+      </w:r>
+      <w:proofErr w:type="spellStart"/>
+      <w:r>
+        <w:rPr>
+          <w:rFonts w:ascii="Noto Sans" w:hAnsi="Noto Sans" w:cs="Noto Sans"/>
+          <w:color w:val="000E1A"/>
+          <w:sz w:val="21"/>
+          <w:szCs w:val="21"/>
+          <w:shd w:val="clear" w:color="auto" w:fill="FFFFFF"/>
+        </w:rPr>
+        <w:t>pentru</w:t>
+      </w:r>
+      <w:proofErr w:type="spellEnd"/>
+      <w:r>
+        <w:rPr>
+          <w:rFonts w:ascii="Noto Sans" w:hAnsi="Noto Sans" w:cs="Noto Sans"/>
+          <w:color w:val="000E1A"/>
+          <w:sz w:val="21"/>
+          <w:szCs w:val="21"/>
+          <w:shd w:val="clear" w:color="auto" w:fill="FFFFFF"/>
+        </w:rPr>
+        <w:t xml:space="preserve"> filtrare ,</w:t>
+      </w:r>
+      <w:proofErr w:type="spellStart"/>
+      <w:r>
+        <w:rPr>
+          <w:rFonts w:ascii="Noto Sans" w:hAnsi="Noto Sans" w:cs="Noto Sans"/>
+          <w:color w:val="000E1A"/>
+          <w:sz w:val="21"/>
+          <w:szCs w:val="21"/>
+          <w:shd w:val="clear" w:color="auto" w:fill="FFFFFF"/>
+        </w:rPr>
+        <w:t>limitare</w:t>
+      </w:r>
+      <w:proofErr w:type="spellEnd"/>
+      <w:r>
+        <w:rPr>
+          <w:rFonts w:ascii="Noto Sans" w:hAnsi="Noto Sans" w:cs="Noto Sans"/>
+          <w:color w:val="000E1A"/>
+          <w:sz w:val="21"/>
+          <w:szCs w:val="21"/>
+          <w:shd w:val="clear" w:color="auto" w:fill="FFFFFF"/>
+        </w:rPr>
+        <w:t xml:space="preserve"> de curent </w:t>
+      </w:r>
+      <w:proofErr w:type="spellStart"/>
+      <w:r>
+        <w:rPr>
+          <w:rFonts w:ascii="Noto Sans" w:hAnsi="Noto Sans" w:cs="Noto Sans"/>
+          <w:color w:val="000E1A"/>
+          <w:sz w:val="21"/>
+          <w:szCs w:val="21"/>
+          <w:shd w:val="clear" w:color="auto" w:fill="FFFFFF"/>
+        </w:rPr>
+        <w:t>si</w:t>
+      </w:r>
+      <w:proofErr w:type="spellEnd"/>
+      <w:r>
+        <w:rPr>
+          <w:rFonts w:ascii="Noto Sans" w:hAnsi="Noto Sans" w:cs="Noto Sans"/>
+          <w:color w:val="000E1A"/>
+          <w:sz w:val="21"/>
+          <w:szCs w:val="21"/>
+          <w:shd w:val="clear" w:color="auto" w:fill="FFFFFF"/>
+        </w:rPr>
+        <w:t xml:space="preserve"> </w:t>
+      </w:r>
+      <w:proofErr w:type="spellStart"/>
+      <w:r>
+        <w:rPr>
+          <w:rFonts w:ascii="Noto Sans" w:hAnsi="Noto Sans" w:cs="Noto Sans"/>
+          <w:color w:val="000E1A"/>
+          <w:sz w:val="21"/>
+          <w:szCs w:val="21"/>
+          <w:shd w:val="clear" w:color="auto" w:fill="FFFFFF"/>
+        </w:rPr>
+        <w:t>controlul</w:t>
+      </w:r>
+      <w:proofErr w:type="spellEnd"/>
+      <w:r>
+        <w:rPr>
+          <w:rFonts w:ascii="Noto Sans" w:hAnsi="Noto Sans" w:cs="Noto Sans"/>
+          <w:color w:val="000E1A"/>
+          <w:sz w:val="21"/>
+          <w:szCs w:val="21"/>
+          <w:shd w:val="clear" w:color="auto" w:fill="FFFFFF"/>
+        </w:rPr>
+        <w:t xml:space="preserve"> </w:t>
+      </w:r>
+      <w:proofErr w:type="spellStart"/>
+      <w:r>
+        <w:rPr>
+          <w:rFonts w:ascii="Noto Sans" w:hAnsi="Noto Sans" w:cs="Noto Sans"/>
+          <w:color w:val="000E1A"/>
+          <w:sz w:val="21"/>
+          <w:szCs w:val="21"/>
+          <w:shd w:val="clear" w:color="auto" w:fill="FFFFFF"/>
+        </w:rPr>
+        <w:t>energiei</w:t>
+      </w:r>
+      <w:proofErr w:type="spellEnd"/>
+      <w:r>
+        <w:rPr>
+          <w:rFonts w:ascii="Noto Sans" w:hAnsi="Noto Sans" w:cs="Noto Sans"/>
+          <w:color w:val="000E1A"/>
+          <w:sz w:val="21"/>
+          <w:szCs w:val="21"/>
+          <w:shd w:val="clear" w:color="auto" w:fill="FFFFFF"/>
+        </w:rPr>
+        <w:t xml:space="preserve"> la tub</w:t>
       </w:r>
     </w:p>
     <w:p>
       <w:pPr>
-        <w:rPr>
-          <w:rFonts w:ascii="UT Sans" w:hAnsi="UT Sans"/>
-          <w:lang w:eastAsia="en-US"/>
-        </w:rPr>
-      </w:pPr>
-      <w:r>
-        <w:rPr>
-          <w:rFonts w:ascii="UT Sans" w:hAnsi="UT Sans"/>
-          <w:lang w:eastAsia="en-US"/>
-        </w:rPr>
-        <w:t>Temporizator 555</w:t>
-      </w:r>
+        <w:pStyle w:val="ListParagraph"/>
+        <w:numPr>
+          <w:ilvl w:val="0"/>
+          <w:numId w:val="36"/>
+        </w:numPr>
+        <w:rPr>
+          <w:sz w:val="24"/>
+          <w:szCs w:val="24"/>
+        </w:rPr>
+      </w:pPr>
+      <w:r>
+        <w:rPr>
+          <w:b/>
+          <w:bCs/>
+          <w:sz w:val="24"/>
+          <w:szCs w:val="24"/>
+        </w:rPr>
+        <w:t xml:space="preserve">Modul Buzzer </w:t>
+      </w:r>
+      <w:proofErr w:type="spellStart"/>
+      <w:r>
+        <w:rPr>
+          <w:b/>
+          <w:bCs/>
+          <w:sz w:val="24"/>
+          <w:szCs w:val="24"/>
+        </w:rPr>
+        <w:t>Pasiv</w:t>
+      </w:r>
+      <w:proofErr w:type="spellEnd"/>
+      <w:r>
+        <w:rPr>
+          <w:sz w:val="24"/>
+          <w:szCs w:val="24"/>
+        </w:rPr>
+        <w:t xml:space="preserve"> – </w:t>
+      </w:r>
+      <w:proofErr w:type="spellStart"/>
+      <w:r>
+        <w:rPr>
+          <w:sz w:val="24"/>
+          <w:szCs w:val="24"/>
+        </w:rPr>
+        <w:t>modul</w:t>
+      </w:r>
+      <w:proofErr w:type="spellEnd"/>
+      <w:r>
+        <w:rPr>
+          <w:sz w:val="24"/>
+          <w:szCs w:val="24"/>
+        </w:rPr>
+        <w:t xml:space="preserve"> folosit </w:t>
+      </w:r>
+      <w:proofErr w:type="spellStart"/>
+      <w:r>
+        <w:rPr>
+          <w:sz w:val="24"/>
+          <w:szCs w:val="24"/>
+        </w:rPr>
+        <w:t>pentru</w:t>
+      </w:r>
+      <w:proofErr w:type="spellEnd"/>
+      <w:r>
+        <w:rPr>
+          <w:sz w:val="24"/>
+          <w:szCs w:val="24"/>
+        </w:rPr>
+        <w:t xml:space="preserve"> a face un </w:t>
+      </w:r>
+      <w:proofErr w:type="spellStart"/>
+      <w:r>
+        <w:rPr>
+          <w:sz w:val="24"/>
+          <w:szCs w:val="24"/>
+        </w:rPr>
+        <w:t>sunet</w:t>
+      </w:r>
+      <w:proofErr w:type="spellEnd"/>
+      <w:r>
+        <w:rPr>
+          <w:sz w:val="24"/>
+          <w:szCs w:val="24"/>
+        </w:rPr>
+        <w:t xml:space="preserve"> cand </w:t>
+      </w:r>
+      <w:proofErr w:type="spellStart"/>
+      <w:r>
+        <w:rPr>
+          <w:sz w:val="24"/>
+          <w:szCs w:val="24"/>
+        </w:rPr>
+        <w:t>este</w:t>
+      </w:r>
+      <w:proofErr w:type="spellEnd"/>
+      <w:r>
+        <w:rPr>
+          <w:sz w:val="24"/>
+          <w:szCs w:val="24"/>
+        </w:rPr>
+        <w:t xml:space="preserve"> </w:t>
+      </w:r>
+      <w:proofErr w:type="spellStart"/>
+      <w:r>
+        <w:rPr>
+          <w:sz w:val="24"/>
+          <w:szCs w:val="24"/>
+        </w:rPr>
+        <w:t>detectata</w:t>
+      </w:r>
+      <w:proofErr w:type="spellEnd"/>
+      <w:r>
+        <w:rPr>
+          <w:sz w:val="24"/>
+          <w:szCs w:val="24"/>
+        </w:rPr>
+        <w:t xml:space="preserve"> </w:t>
+      </w:r>
+      <w:proofErr w:type="spellStart"/>
+      <w:r>
+        <w:rPr>
+          <w:sz w:val="24"/>
+          <w:szCs w:val="24"/>
+        </w:rPr>
+        <w:t>radiatia</w:t>
+      </w:r>
+      <w:proofErr w:type="spellEnd"/>
     </w:p>
     <w:p>
       <w:pPr>
-        <w:rPr>
-          <w:rFonts w:ascii="UT Sans" w:hAnsi="UT Sans"/>
-          <w:lang w:eastAsia="en-US"/>
-        </w:rPr>
-      </w:pPr>
-      <w:r>
-        <w:rPr>
-          <w:rFonts w:ascii="UT Sans" w:hAnsi="UT Sans"/>
-          <w:lang w:eastAsia="en-US"/>
-        </w:rPr>
-        <w:t>Rezistențe de 47k (x2)</w:t>
+        <w:jc w:val="center"/>
+        <w:rPr>
+          <w:b/>
+          <w:bCs/>
+        </w:rPr>
+      </w:pPr>
+      <w:r>
+        <w:rPr>
+          <w:noProof/>
+        </w:rPr>
+        <w:drawing>
+          <wp:inline distT="0" distB="0" distL="0" distR="0" wp14:anchorId="5BE47198" wp14:editId="3EB67A24">
+            <wp:extent cx="6111240" cy="3436620"/>
+            <wp:effectExtent l="0" t="0" r="0" b="0"/>
+            <wp:docPr id="1097937271" name="Picture 1"/>
+            <wp:cNvGraphicFramePr>
+              <a:graphicFrameLocks xmlns:a="http://schemas.openxmlformats.org/drawingml/2006/main" noChangeAspect="1"/>
+            </wp:cNvGraphicFramePr>
+            <a:graphic xmlns:a="http://schemas.openxmlformats.org/drawingml/2006/main">
+              <a:graphicData uri="http://schemas.openxmlformats.org/drawingml/2006/picture">
+                <pic:pic xmlns:pic="http://schemas.openxmlformats.org/drawingml/2006/picture">
+                  <pic:nvPicPr>
+                    <pic:cNvPr id="0" name="Picture 1"/>
+                    <pic:cNvPicPr>
+                      <a:picLocks noChangeAspect="1" noChangeArrowheads="1"/>
+                    </pic:cNvPicPr>
+                  </pic:nvPicPr>
+                  <pic:blipFill>
+                    <a:blip r:embed="rId15" cstate="print">
+                      <a:extLst>
+                        <a:ext uri="{28A0092B-C50C-407E-A947-70E740481C1C}">
+                          <a14:useLocalDpi xmlns:a14="http://schemas.microsoft.com/office/drawing/2010/main" val="0"/>
+                        </a:ext>
+                      </a:extLst>
+                    </a:blip>
+                    <a:srcRect/>
+                    <a:stretch>
+                      <a:fillRect/>
+                    </a:stretch>
+                  </pic:blipFill>
+                  <pic:spPr bwMode="auto">
+                    <a:xfrm>
+                      <a:off x="0" y="0"/>
+                      <a:ext cx="6111240" cy="3436620"/>
+                    </a:xfrm>
+                    <a:prstGeom prst="rect">
+                      <a:avLst/>
+                    </a:prstGeom>
+                    <a:noFill/>
+                    <a:ln>
+                      <a:noFill/>
+                    </a:ln>
+                  </pic:spPr>
+                </pic:pic>
+              </a:graphicData>
+            </a:graphic>
+          </wp:inline>
+        </w:drawing>
       </w:r>
     </w:p>
     <w:p>
-      <w:pPr>
-        <w:rPr>
-          <w:rFonts w:ascii="UT Sans" w:hAnsi="UT Sans"/>
-          <w:lang w:eastAsia="en-US"/>
-        </w:rPr>
-      </w:pPr>
-      <w:r>
-        <w:rPr>
-          <w:rFonts w:ascii="UT Sans" w:hAnsi="UT Sans"/>
-          <w:lang w:eastAsia="en-US"/>
-        </w:rPr>
-        <w:t>Condensator 22nF</w:t>
+      <w:r>
+        <w:t xml:space="preserve">    </w:t>
+      </w:r>
+      <w:r>
+        <w:tab/>
+      </w:r>
+      <w:r>
+        <w:tab/>
+      </w:r>
+      <w:r>
+        <w:tab/>
+      </w:r>
+      <w:r>
+        <w:tab/>
+      </w:r>
+      <w:r>
+        <w:tab/>
+        <w:t xml:space="preserve">Diagrama circuit </w:t>
       </w:r>
     </w:p>
+    <w:p/>
     <w:p>
       <w:pPr>
-        <w:rPr>
-          <w:rFonts w:ascii="UT Sans" w:hAnsi="UT Sans"/>
-          <w:lang w:eastAsia="en-US"/>
-        </w:rPr>
-      </w:pPr>
-      <w:r>
-        <w:rPr>
-          <w:rFonts w:ascii="UT Sans" w:hAnsi="UT Sans"/>
-          <w:lang w:eastAsia="en-US"/>
-        </w:rPr>
-        <w:t>Condensator 2.2nF</w:t>
-      </w:r>
-    </w:p>
-    <w:p>
-      <w:pPr>
-        <w:rPr>
-          <w:rFonts w:ascii="UT Sans" w:hAnsi="UT Sans"/>
-          <w:lang w:eastAsia="en-US"/>
-        </w:rPr>
-      </w:pPr>
-      <w:r>
-        <w:rPr>
-          <w:rFonts w:ascii="UT Sans" w:hAnsi="UT Sans"/>
-          <w:lang w:eastAsia="en-US"/>
-        </w:rPr>
-        <w:t>R</w:t>
-      </w:r>
-      <w:r>
-        <w:rPr>
-          <w:rFonts w:ascii="UT Sans" w:hAnsi="UT Sans"/>
-          <w:lang w:eastAsia="en-US"/>
-        </w:rPr>
-        <w:t>ezistenta</w:t>
-      </w:r>
-      <w:r>
-        <w:rPr>
-          <w:rFonts w:ascii="UT Sans" w:hAnsi="UT Sans"/>
-          <w:lang w:eastAsia="en-US"/>
-        </w:rPr>
-        <w:t xml:space="preserve"> de 1k</w:t>
-      </w:r>
-    </w:p>
-    <w:p>
-      <w:pPr>
-        <w:rPr>
-          <w:rFonts w:ascii="UT Sans" w:hAnsi="UT Sans"/>
-          <w:lang w:eastAsia="en-US"/>
-        </w:rPr>
-      </w:pPr>
-      <w:r>
-        <w:rPr>
-          <w:rFonts w:ascii="UT Sans" w:hAnsi="UT Sans"/>
-          <w:lang w:eastAsia="en-US"/>
-        </w:rPr>
-        <w:t>MOSFET cu canal N</w:t>
-      </w:r>
-    </w:p>
-    <w:p>
-      <w:pPr>
-        <w:rPr>
-          <w:rFonts w:ascii="UT Sans" w:hAnsi="UT Sans"/>
-          <w:lang w:eastAsia="en-US"/>
-        </w:rPr>
-      </w:pPr>
-      <w:r>
-        <w:rPr>
-          <w:rFonts w:ascii="UT Sans" w:hAnsi="UT Sans"/>
-          <w:lang w:eastAsia="en-US"/>
-        </w:rPr>
-        <w:t>Diodă 1n4007 (x2)</w:t>
-      </w:r>
-    </w:p>
-    <w:p>
-      <w:pPr>
-        <w:rPr>
-          <w:rFonts w:ascii="UT Sans" w:hAnsi="UT Sans"/>
-          <w:lang w:eastAsia="en-US"/>
-        </w:rPr>
-      </w:pPr>
-      <w:r>
-        <w:rPr>
-          <w:rFonts w:ascii="UT Sans" w:hAnsi="UT Sans"/>
-          <w:lang w:eastAsia="en-US"/>
-        </w:rPr>
-        <w:t>Condensator 100nF 500 volți</w:t>
-      </w:r>
-    </w:p>
-    <w:p>
-      <w:pPr>
-        <w:rPr>
-          <w:rFonts w:ascii="UT Sans" w:hAnsi="UT Sans"/>
-          <w:lang w:eastAsia="en-US"/>
-        </w:rPr>
-      </w:pPr>
-      <w:r>
-        <w:rPr>
-          <w:rFonts w:ascii="UT Sans" w:hAnsi="UT Sans"/>
-          <w:lang w:eastAsia="en-US"/>
-        </w:rPr>
-        <w:t xml:space="preserve">Diodă </w:t>
-      </w:r>
-      <w:proofErr w:type="spellStart"/>
-      <w:r>
-        <w:rPr>
-          <w:rFonts w:ascii="UT Sans" w:hAnsi="UT Sans"/>
-          <w:lang w:eastAsia="en-US"/>
-        </w:rPr>
-        <w:t>zener</w:t>
-      </w:r>
-      <w:proofErr w:type="spellEnd"/>
-      <w:r>
-        <w:rPr>
-          <w:rFonts w:ascii="UT Sans" w:hAnsi="UT Sans"/>
-          <w:lang w:eastAsia="en-US"/>
-        </w:rPr>
-        <w:t xml:space="preserve"> de 100 volți (x4)</w:t>
-      </w:r>
-    </w:p>
-    <w:p>
-      <w:pPr>
-        <w:rPr>
-          <w:rFonts w:ascii="UT Sans" w:hAnsi="UT Sans"/>
-          <w:lang w:eastAsia="en-US"/>
-        </w:rPr>
-      </w:pPr>
-      <w:r>
-        <w:rPr>
-          <w:rFonts w:ascii="UT Sans" w:hAnsi="UT Sans"/>
-          <w:lang w:eastAsia="en-US"/>
-        </w:rPr>
-        <w:t>Element piezoelectric</w:t>
-      </w:r>
-    </w:p>
-    <w:p>
-      <w:pPr>
-        <w:rPr>
-          <w:rFonts w:ascii="UT Sans" w:hAnsi="UT Sans"/>
-          <w:lang w:eastAsia="en-US"/>
-        </w:rPr>
-      </w:pPr>
-    </w:p>
-    <w:p>
-      <w:pPr>
-        <w:rPr>
-          <w:rFonts w:ascii="UT Sans" w:hAnsi="UT Sans"/>
-          <w:lang w:eastAsia="en-US"/>
-        </w:rPr>
-      </w:pPr>
-      <w:r>
-        <w:rPr>
-          <w:rFonts w:ascii="UT Sans" w:hAnsi="UT Sans"/>
-          <w:lang w:eastAsia="en-US"/>
-        </w:rPr>
-        <w:t xml:space="preserve">Pentru testarea contorului Geiger o sa ma folosesc de un senzor de fum care </w:t>
-      </w:r>
-      <w:proofErr w:type="spellStart"/>
-      <w:r>
-        <w:rPr>
-          <w:rFonts w:ascii="UT Sans" w:hAnsi="UT Sans"/>
-          <w:lang w:eastAsia="en-US"/>
-        </w:rPr>
-        <w:t>contine</w:t>
-      </w:r>
-      <w:proofErr w:type="spellEnd"/>
-      <w:r>
-        <w:rPr>
-          <w:rFonts w:ascii="UT Sans" w:hAnsi="UT Sans"/>
-          <w:lang w:eastAsia="en-US"/>
-        </w:rPr>
-        <w:t xml:space="preserve"> americiu.</w:t>
-      </w:r>
+        <w:ind w:firstLine="708"/>
+        <w:rPr>
+          <w:rFonts w:ascii="UT Sans" w:hAnsi="UT Sans"/>
+          <w:color w:val="FF0000"/>
+        </w:rPr>
+      </w:pPr>
     </w:p>
     <w:sectPr>
-      <w:headerReference w:type="default" r:id="rId14"/>
+      <w:headerReference w:type="default" r:id="rId16"/>
       <w:pgSz w:w="11906" w:h="16838" w:code="9"/>
       <w:pgMar w:top="1134" w:right="849" w:bottom="1135" w:left="1418" w:header="709" w:footer="709" w:gutter="0"/>
       <w:cols w:space="708"/>
@@ -20672,7 +22555,19 @@
     </w:r>
     <w:proofErr w:type="spellEnd"/>
     <w:r>
-      <w:t xml:space="preserve"> “TRANSILVANIA” din </w:t>
+      <w:t xml:space="preserve"> </w:t>
+    </w:r>
+    <w:r>
+      <w:t>‘</w:t>
+    </w:r>
+    <w:r>
+      <w:t>TRANSILVANIA</w:t>
+    </w:r>
+    <w:r>
+      <w:t>’</w:t>
+    </w:r>
+    <w:r>
+      <w:t xml:space="preserve"> din </w:t>
     </w:r>
     <w:proofErr w:type="spellStart"/>
     <w:r>
@@ -20732,7 +22627,13 @@
     </w:r>
     <w:proofErr w:type="spellEnd"/>
     <w:r>
-      <w:t xml:space="preserve">                                           202</w:t>
+      <w:t xml:space="preserve">                                         </w:t>
+    </w:r>
+    <w:r>
+      <w:t xml:space="preserve">  </w:t>
+    </w:r>
+    <w:r>
+      <w:t>202</w:t>
     </w:r>
     <w:r>
       <w:t>4</w:t>
@@ -20756,6 +22657,9 @@
     </w:r>
     <w:proofErr w:type="spellEnd"/>
     <w:r>
+      <w:t>:</w:t>
+    </w:r>
+    <w:r>
       <w:t xml:space="preserve"> ELECTRONICĂ APLICATĂ</w:t>
     </w:r>
   </w:p>
@@ -22439,32 +24343,16 @@
     </w:lvl>
   </w:abstractNum>
   <w:abstractNum w:abstractNumId="15" w15:restartNumberingAfterBreak="0">
-    <w:nsid w:val="590320DA"/>
-    <w:multiLevelType w:val="singleLevel"/>
-    <w:tmpl w:val="7F42A8F0"/>
-    <w:lvl w:ilvl="0">
-      <w:numFmt w:val="bullet"/>
-      <w:lvlText w:val="-"/>
-      <w:lvlJc w:val="left"/>
-      <w:pPr>
-        <w:tabs>
-          <w:tab w:val="num" w:pos="360"/>
-        </w:tabs>
-        <w:ind w:left="360" w:hanging="360"/>
-      </w:pPr>
-    </w:lvl>
-  </w:abstractNum>
-  <w:abstractNum w:abstractNumId="16" w15:restartNumberingAfterBreak="0">
-    <w:nsid w:val="59526D7C"/>
+    <w:nsid w:val="48EE104F"/>
     <w:multiLevelType w:val="hybridMultilevel"/>
-    <w:tmpl w:val="18BE89CE"/>
+    <w:tmpl w:val="9552D456"/>
     <w:lvl w:ilvl="0" w:tplc="04180001">
       <w:start w:val="1"/>
       <w:numFmt w:val="bullet"/>
       <w:lvlText w:val=""/>
       <w:lvlJc w:val="left"/>
       <w:pPr>
-        <w:ind w:left="768" w:hanging="360"/>
+        <w:ind w:left="720" w:hanging="360"/>
       </w:pPr>
       <w:rPr>
         <w:rFonts w:ascii="Symbol" w:hAnsi="Symbol" w:hint="default"/>
@@ -22476,7 +24364,7 @@
       <w:lvlText w:val="o"/>
       <w:lvlJc w:val="left"/>
       <w:pPr>
-        <w:ind w:left="1488" w:hanging="360"/>
+        <w:ind w:left="1440" w:hanging="360"/>
       </w:pPr>
       <w:rPr>
         <w:rFonts w:ascii="Courier New" w:hAnsi="Courier New" w:cs="Courier New" w:hint="default"/>
@@ -22488,7 +24376,7 @@
       <w:lvlText w:val=""/>
       <w:lvlJc w:val="left"/>
       <w:pPr>
-        <w:ind w:left="2208" w:hanging="360"/>
+        <w:ind w:left="2160" w:hanging="360"/>
       </w:pPr>
       <w:rPr>
         <w:rFonts w:ascii="Wingdings" w:hAnsi="Wingdings" w:hint="default"/>
@@ -22500,7 +24388,7 @@
       <w:lvlText w:val=""/>
       <w:lvlJc w:val="left"/>
       <w:pPr>
-        <w:ind w:left="2928" w:hanging="360"/>
+        <w:ind w:left="2880" w:hanging="360"/>
       </w:pPr>
       <w:rPr>
         <w:rFonts w:ascii="Symbol" w:hAnsi="Symbol" w:hint="default"/>
@@ -22512,7 +24400,7 @@
       <w:lvlText w:val="o"/>
       <w:lvlJc w:val="left"/>
       <w:pPr>
-        <w:ind w:left="3648" w:hanging="360"/>
+        <w:ind w:left="3600" w:hanging="360"/>
       </w:pPr>
       <w:rPr>
         <w:rFonts w:ascii="Courier New" w:hAnsi="Courier New" w:cs="Courier New" w:hint="default"/>
@@ -22524,7 +24412,7 @@
       <w:lvlText w:val=""/>
       <w:lvlJc w:val="left"/>
       <w:pPr>
-        <w:ind w:left="4368" w:hanging="360"/>
+        <w:ind w:left="4320" w:hanging="360"/>
       </w:pPr>
       <w:rPr>
         <w:rFonts w:ascii="Wingdings" w:hAnsi="Wingdings" w:hint="default"/>
@@ -22536,7 +24424,7 @@
       <w:lvlText w:val=""/>
       <w:lvlJc w:val="left"/>
       <w:pPr>
-        <w:ind w:left="5088" w:hanging="360"/>
+        <w:ind w:left="5040" w:hanging="360"/>
       </w:pPr>
       <w:rPr>
         <w:rFonts w:ascii="Symbol" w:hAnsi="Symbol" w:hint="default"/>
@@ -22548,7 +24436,7 @@
       <w:lvlText w:val="o"/>
       <w:lvlJc w:val="left"/>
       <w:pPr>
-        <w:ind w:left="5808" w:hanging="360"/>
+        <w:ind w:left="5760" w:hanging="360"/>
       </w:pPr>
       <w:rPr>
         <w:rFonts w:ascii="Courier New" w:hAnsi="Courier New" w:cs="Courier New" w:hint="default"/>
@@ -22560,17 +24448,33 @@
       <w:lvlText w:val=""/>
       <w:lvlJc w:val="left"/>
       <w:pPr>
-        <w:ind w:left="6528" w:hanging="360"/>
+        <w:ind w:left="6480" w:hanging="360"/>
       </w:pPr>
       <w:rPr>
         <w:rFonts w:ascii="Wingdings" w:hAnsi="Wingdings" w:hint="default"/>
       </w:rPr>
     </w:lvl>
   </w:abstractNum>
+  <w:abstractNum w:abstractNumId="16" w15:restartNumberingAfterBreak="0">
+    <w:nsid w:val="590320DA"/>
+    <w:multiLevelType w:val="singleLevel"/>
+    <w:tmpl w:val="7F42A8F0"/>
+    <w:lvl w:ilvl="0">
+      <w:numFmt w:val="bullet"/>
+      <w:lvlText w:val="-"/>
+      <w:lvlJc w:val="left"/>
+      <w:pPr>
+        <w:tabs>
+          <w:tab w:val="num" w:pos="360"/>
+        </w:tabs>
+        <w:ind w:left="360" w:hanging="360"/>
+      </w:pPr>
+    </w:lvl>
+  </w:abstractNum>
   <w:abstractNum w:abstractNumId="17" w15:restartNumberingAfterBreak="0">
-    <w:nsid w:val="5D793F15"/>
+    <w:nsid w:val="59247AF8"/>
     <w:multiLevelType w:val="hybridMultilevel"/>
-    <w:tmpl w:val="7EA4DA9A"/>
+    <w:tmpl w:val="87262490"/>
     <w:lvl w:ilvl="0" w:tplc="04180001">
       <w:start w:val="1"/>
       <w:numFmt w:val="bullet"/>
@@ -22681,6 +24585,232 @@
     </w:lvl>
   </w:abstractNum>
   <w:abstractNum w:abstractNumId="18" w15:restartNumberingAfterBreak="0">
+    <w:nsid w:val="59526D7C"/>
+    <w:multiLevelType w:val="hybridMultilevel"/>
+    <w:tmpl w:val="18BE89CE"/>
+    <w:lvl w:ilvl="0" w:tplc="04180001">
+      <w:start w:val="1"/>
+      <w:numFmt w:val="bullet"/>
+      <w:lvlText w:val=""/>
+      <w:lvlJc w:val="left"/>
+      <w:pPr>
+        <w:ind w:left="768" w:hanging="360"/>
+      </w:pPr>
+      <w:rPr>
+        <w:rFonts w:ascii="Symbol" w:hAnsi="Symbol" w:hint="default"/>
+      </w:rPr>
+    </w:lvl>
+    <w:lvl w:ilvl="1" w:tplc="04180003" w:tentative="1">
+      <w:start w:val="1"/>
+      <w:numFmt w:val="bullet"/>
+      <w:lvlText w:val="o"/>
+      <w:lvlJc w:val="left"/>
+      <w:pPr>
+        <w:ind w:left="1488" w:hanging="360"/>
+      </w:pPr>
+      <w:rPr>
+        <w:rFonts w:ascii="Courier New" w:hAnsi="Courier New" w:cs="Courier New" w:hint="default"/>
+      </w:rPr>
+    </w:lvl>
+    <w:lvl w:ilvl="2" w:tplc="04180005" w:tentative="1">
+      <w:start w:val="1"/>
+      <w:numFmt w:val="bullet"/>
+      <w:lvlText w:val=""/>
+      <w:lvlJc w:val="left"/>
+      <w:pPr>
+        <w:ind w:left="2208" w:hanging="360"/>
+      </w:pPr>
+      <w:rPr>
+        <w:rFonts w:ascii="Wingdings" w:hAnsi="Wingdings" w:hint="default"/>
+      </w:rPr>
+    </w:lvl>
+    <w:lvl w:ilvl="3" w:tplc="04180001" w:tentative="1">
+      <w:start w:val="1"/>
+      <w:numFmt w:val="bullet"/>
+      <w:lvlText w:val=""/>
+      <w:lvlJc w:val="left"/>
+      <w:pPr>
+        <w:ind w:left="2928" w:hanging="360"/>
+      </w:pPr>
+      <w:rPr>
+        <w:rFonts w:ascii="Symbol" w:hAnsi="Symbol" w:hint="default"/>
+      </w:rPr>
+    </w:lvl>
+    <w:lvl w:ilvl="4" w:tplc="04180003" w:tentative="1">
+      <w:start w:val="1"/>
+      <w:numFmt w:val="bullet"/>
+      <w:lvlText w:val="o"/>
+      <w:lvlJc w:val="left"/>
+      <w:pPr>
+        <w:ind w:left="3648" w:hanging="360"/>
+      </w:pPr>
+      <w:rPr>
+        <w:rFonts w:ascii="Courier New" w:hAnsi="Courier New" w:cs="Courier New" w:hint="default"/>
+      </w:rPr>
+    </w:lvl>
+    <w:lvl w:ilvl="5" w:tplc="04180005" w:tentative="1">
+      <w:start w:val="1"/>
+      <w:numFmt w:val="bullet"/>
+      <w:lvlText w:val=""/>
+      <w:lvlJc w:val="left"/>
+      <w:pPr>
+        <w:ind w:left="4368" w:hanging="360"/>
+      </w:pPr>
+      <w:rPr>
+        <w:rFonts w:ascii="Wingdings" w:hAnsi="Wingdings" w:hint="default"/>
+      </w:rPr>
+    </w:lvl>
+    <w:lvl w:ilvl="6" w:tplc="04180001" w:tentative="1">
+      <w:start w:val="1"/>
+      <w:numFmt w:val="bullet"/>
+      <w:lvlText w:val=""/>
+      <w:lvlJc w:val="left"/>
+      <w:pPr>
+        <w:ind w:left="5088" w:hanging="360"/>
+      </w:pPr>
+      <w:rPr>
+        <w:rFonts w:ascii="Symbol" w:hAnsi="Symbol" w:hint="default"/>
+      </w:rPr>
+    </w:lvl>
+    <w:lvl w:ilvl="7" w:tplc="04180003" w:tentative="1">
+      <w:start w:val="1"/>
+      <w:numFmt w:val="bullet"/>
+      <w:lvlText w:val="o"/>
+      <w:lvlJc w:val="left"/>
+      <w:pPr>
+        <w:ind w:left="5808" w:hanging="360"/>
+      </w:pPr>
+      <w:rPr>
+        <w:rFonts w:ascii="Courier New" w:hAnsi="Courier New" w:cs="Courier New" w:hint="default"/>
+      </w:rPr>
+    </w:lvl>
+    <w:lvl w:ilvl="8" w:tplc="04180005" w:tentative="1">
+      <w:start w:val="1"/>
+      <w:numFmt w:val="bullet"/>
+      <w:lvlText w:val=""/>
+      <w:lvlJc w:val="left"/>
+      <w:pPr>
+        <w:ind w:left="6528" w:hanging="360"/>
+      </w:pPr>
+      <w:rPr>
+        <w:rFonts w:ascii="Wingdings" w:hAnsi="Wingdings" w:hint="default"/>
+      </w:rPr>
+    </w:lvl>
+  </w:abstractNum>
+  <w:abstractNum w:abstractNumId="19" w15:restartNumberingAfterBreak="0">
+    <w:nsid w:val="5D793F15"/>
+    <w:multiLevelType w:val="hybridMultilevel"/>
+    <w:tmpl w:val="7EA4DA9A"/>
+    <w:lvl w:ilvl="0" w:tplc="04180001">
+      <w:start w:val="1"/>
+      <w:numFmt w:val="bullet"/>
+      <w:lvlText w:val=""/>
+      <w:lvlJc w:val="left"/>
+      <w:pPr>
+        <w:ind w:left="720" w:hanging="360"/>
+      </w:pPr>
+      <w:rPr>
+        <w:rFonts w:ascii="Symbol" w:hAnsi="Symbol" w:hint="default"/>
+      </w:rPr>
+    </w:lvl>
+    <w:lvl w:ilvl="1" w:tplc="04180003" w:tentative="1">
+      <w:start w:val="1"/>
+      <w:numFmt w:val="bullet"/>
+      <w:lvlText w:val="o"/>
+      <w:lvlJc w:val="left"/>
+      <w:pPr>
+        <w:ind w:left="1440" w:hanging="360"/>
+      </w:pPr>
+      <w:rPr>
+        <w:rFonts w:ascii="Courier New" w:hAnsi="Courier New" w:cs="Courier New" w:hint="default"/>
+      </w:rPr>
+    </w:lvl>
+    <w:lvl w:ilvl="2" w:tplc="04180005" w:tentative="1">
+      <w:start w:val="1"/>
+      <w:numFmt w:val="bullet"/>
+      <w:lvlText w:val=""/>
+      <w:lvlJc w:val="left"/>
+      <w:pPr>
+        <w:ind w:left="2160" w:hanging="360"/>
+      </w:pPr>
+      <w:rPr>
+        <w:rFonts w:ascii="Wingdings" w:hAnsi="Wingdings" w:hint="default"/>
+      </w:rPr>
+    </w:lvl>
+    <w:lvl w:ilvl="3" w:tplc="04180001" w:tentative="1">
+      <w:start w:val="1"/>
+      <w:numFmt w:val="bullet"/>
+      <w:lvlText w:val=""/>
+      <w:lvlJc w:val="left"/>
+      <w:pPr>
+        <w:ind w:left="2880" w:hanging="360"/>
+      </w:pPr>
+      <w:rPr>
+        <w:rFonts w:ascii="Symbol" w:hAnsi="Symbol" w:hint="default"/>
+      </w:rPr>
+    </w:lvl>
+    <w:lvl w:ilvl="4" w:tplc="04180003" w:tentative="1">
+      <w:start w:val="1"/>
+      <w:numFmt w:val="bullet"/>
+      <w:lvlText w:val="o"/>
+      <w:lvlJc w:val="left"/>
+      <w:pPr>
+        <w:ind w:left="3600" w:hanging="360"/>
+      </w:pPr>
+      <w:rPr>
+        <w:rFonts w:ascii="Courier New" w:hAnsi="Courier New" w:cs="Courier New" w:hint="default"/>
+      </w:rPr>
+    </w:lvl>
+    <w:lvl w:ilvl="5" w:tplc="04180005" w:tentative="1">
+      <w:start w:val="1"/>
+      <w:numFmt w:val="bullet"/>
+      <w:lvlText w:val=""/>
+      <w:lvlJc w:val="left"/>
+      <w:pPr>
+        <w:ind w:left="4320" w:hanging="360"/>
+      </w:pPr>
+      <w:rPr>
+        <w:rFonts w:ascii="Wingdings" w:hAnsi="Wingdings" w:hint="default"/>
+      </w:rPr>
+    </w:lvl>
+    <w:lvl w:ilvl="6" w:tplc="04180001" w:tentative="1">
+      <w:start w:val="1"/>
+      <w:numFmt w:val="bullet"/>
+      <w:lvlText w:val=""/>
+      <w:lvlJc w:val="left"/>
+      <w:pPr>
+        <w:ind w:left="5040" w:hanging="360"/>
+      </w:pPr>
+      <w:rPr>
+        <w:rFonts w:ascii="Symbol" w:hAnsi="Symbol" w:hint="default"/>
+      </w:rPr>
+    </w:lvl>
+    <w:lvl w:ilvl="7" w:tplc="04180003" w:tentative="1">
+      <w:start w:val="1"/>
+      <w:numFmt w:val="bullet"/>
+      <w:lvlText w:val="o"/>
+      <w:lvlJc w:val="left"/>
+      <w:pPr>
+        <w:ind w:left="5760" w:hanging="360"/>
+      </w:pPr>
+      <w:rPr>
+        <w:rFonts w:ascii="Courier New" w:hAnsi="Courier New" w:cs="Courier New" w:hint="default"/>
+      </w:rPr>
+    </w:lvl>
+    <w:lvl w:ilvl="8" w:tplc="04180005" w:tentative="1">
+      <w:start w:val="1"/>
+      <w:numFmt w:val="bullet"/>
+      <w:lvlText w:val=""/>
+      <w:lvlJc w:val="left"/>
+      <w:pPr>
+        <w:ind w:left="6480" w:hanging="360"/>
+      </w:pPr>
+      <w:rPr>
+        <w:rFonts w:ascii="Wingdings" w:hAnsi="Wingdings" w:hint="default"/>
+      </w:rPr>
+    </w:lvl>
+  </w:abstractNum>
+  <w:abstractNum w:abstractNumId="20" w15:restartNumberingAfterBreak="0">
     <w:nsid w:val="6CF36513"/>
     <w:multiLevelType w:val="hybridMultilevel"/>
     <w:tmpl w:val="AA480DFE"/>
@@ -22793,7 +24923,7 @@
       </w:rPr>
     </w:lvl>
   </w:abstractNum>
-  <w:abstractNum w:abstractNumId="19" w15:restartNumberingAfterBreak="0">
+  <w:abstractNum w:abstractNumId="21" w15:restartNumberingAfterBreak="0">
     <w:nsid w:val="70412AC2"/>
     <w:multiLevelType w:val="hybridMultilevel"/>
     <w:tmpl w:val="0DCEDD40"/>
@@ -22906,7 +25036,7 @@
       </w:rPr>
     </w:lvl>
   </w:abstractNum>
-  <w:abstractNum w:abstractNumId="20" w15:restartNumberingAfterBreak="0">
+  <w:abstractNum w:abstractNumId="22" w15:restartNumberingAfterBreak="0">
     <w:nsid w:val="76CD6E65"/>
     <w:multiLevelType w:val="hybridMultilevel"/>
     <w:tmpl w:val="F114289E"/>
@@ -23019,7 +25149,7 @@
       </w:rPr>
     </w:lvl>
   </w:abstractNum>
-  <w:abstractNum w:abstractNumId="21" w15:restartNumberingAfterBreak="0">
+  <w:abstractNum w:abstractNumId="23" w15:restartNumberingAfterBreak="0">
     <w:nsid w:val="7A265D9A"/>
     <w:multiLevelType w:val="hybridMultilevel"/>
     <w:tmpl w:val="322288C0"/>
@@ -23132,7 +25262,7 @@
       </w:rPr>
     </w:lvl>
   </w:abstractNum>
-  <w:abstractNum w:abstractNumId="22" w15:restartNumberingAfterBreak="0">
+  <w:abstractNum w:abstractNumId="24" w15:restartNumberingAfterBreak="0">
     <w:nsid w:val="7D003FBC"/>
     <w:multiLevelType w:val="hybridMultilevel"/>
     <w:tmpl w:val="17A44038"/>
@@ -23218,7 +25348,7 @@
       </w:pPr>
     </w:lvl>
   </w:abstractNum>
-  <w:abstractNum w:abstractNumId="23" w15:restartNumberingAfterBreak="0">
+  <w:abstractNum w:abstractNumId="25" w15:restartNumberingAfterBreak="0">
     <w:nsid w:val="7E5E30F3"/>
     <w:multiLevelType w:val="hybridMultilevel"/>
     <w:tmpl w:val="045EF2F6"/>
@@ -23362,7 +25492,7 @@
     </w:lvlOverride>
   </w:num>
   <w:num w:numId="2" w16cid:durableId="482162698">
-    <w:abstractNumId w:val="22"/>
+    <w:abstractNumId w:val="24"/>
     <w:lvlOverride w:ilvl="0">
       <w:startOverride w:val="1"/>
     </w:lvlOverride>
@@ -23464,10 +25594,10 @@
     </w:lvlOverride>
   </w:num>
   <w:num w:numId="9" w16cid:durableId="1632131882">
-    <w:abstractNumId w:val="20"/>
+    <w:abstractNumId w:val="22"/>
   </w:num>
   <w:num w:numId="10" w16cid:durableId="1312559501">
-    <w:abstractNumId w:val="23"/>
+    <w:abstractNumId w:val="25"/>
   </w:num>
   <w:num w:numId="11" w16cid:durableId="413016193">
     <w:abstractNumId w:val="11"/>
@@ -23526,7 +25656,7 @@
     </w:lvlOverride>
   </w:num>
   <w:num w:numId="13" w16cid:durableId="501896859">
-    <w:abstractNumId w:val="18"/>
+    <w:abstractNumId w:val="20"/>
   </w:num>
   <w:num w:numId="14" w16cid:durableId="1316422317">
     <w:abstractNumId w:val="5"/>
@@ -23565,7 +25695,7 @@
     </w:lvlOverride>
   </w:num>
   <w:num w:numId="17" w16cid:durableId="422267532">
-    <w:abstractNumId w:val="15"/>
+    <w:abstractNumId w:val="16"/>
   </w:num>
   <w:num w:numId="18" w16cid:durableId="2001618261">
     <w:abstractNumId w:val="0"/>
@@ -23601,7 +25731,7 @@
     <w:abstractNumId w:val="0"/>
   </w:num>
   <w:num w:numId="20" w16cid:durableId="434861690">
-    <w:abstractNumId w:val="21"/>
+    <w:abstractNumId w:val="23"/>
   </w:num>
   <w:num w:numId="21" w16cid:durableId="317265820">
     <w:abstractNumId w:val="4"/>
@@ -23613,7 +25743,7 @@
     <w:abstractNumId w:val="10"/>
   </w:num>
   <w:num w:numId="24" w16cid:durableId="2085370431">
-    <w:abstractNumId w:val="19"/>
+    <w:abstractNumId w:val="21"/>
   </w:num>
   <w:num w:numId="25" w16cid:durableId="451092930">
     <w:abstractNumId w:val="7"/>
@@ -23628,13 +25758,13 @@
     <w:abstractNumId w:val="0"/>
   </w:num>
   <w:num w:numId="29" w16cid:durableId="949119185">
-    <w:abstractNumId w:val="16"/>
+    <w:abstractNumId w:val="18"/>
   </w:num>
   <w:num w:numId="30" w16cid:durableId="638461814">
     <w:abstractNumId w:val="1"/>
   </w:num>
   <w:num w:numId="31" w16cid:durableId="900336419">
-    <w:abstractNumId w:val="17"/>
+    <w:abstractNumId w:val="19"/>
   </w:num>
   <w:num w:numId="32" w16cid:durableId="363597317">
     <w:abstractNumId w:val="8"/>
@@ -23647,6 +25777,12 @@
   </w:num>
   <w:num w:numId="35" w16cid:durableId="366025083">
     <w:abstractNumId w:val="14"/>
+  </w:num>
+  <w:num w:numId="36" w16cid:durableId="9331470">
+    <w:abstractNumId w:val="17"/>
+  </w:num>
+  <w:num w:numId="37" w16cid:durableId="724184198">
+    <w:abstractNumId w:val="15"/>
   </w:num>
 </w:numbering>
 </file>
@@ -24873,6 +27009,38 @@
     <w:basedOn w:val="Normal"/>
     <w:rsid w:val="00F717F8"/>
   </w:style>
+  <w:style w:type="paragraph" w:styleId="FootnoteText">
+    <w:name w:val="footnote text"/>
+    <w:basedOn w:val="Normal"/>
+    <w:link w:val="FootnoteTextChar"/>
+    <w:rsid w:val="00E61DD5"/>
+    <w:rPr>
+      <w:sz w:val="20"/>
+      <w:szCs w:val="20"/>
+    </w:rPr>
+  </w:style>
+  <w:style w:type="character" w:customStyle="1" w:styleId="FootnoteTextChar">
+    <w:name w:val="Footnote Text Char"/>
+    <w:basedOn w:val="DefaultParagraphFont"/>
+    <w:link w:val="FootnoteText"/>
+    <w:rsid w:val="00E61DD5"/>
+  </w:style>
+  <w:style w:type="character" w:styleId="FootnoteReference">
+    <w:name w:val="footnote reference"/>
+    <w:basedOn w:val="DefaultParagraphFont"/>
+    <w:rsid w:val="00E61DD5"/>
+    <w:rPr>
+      <w:vertAlign w:val="superscript"/>
+    </w:rPr>
+  </w:style>
+  <w:style w:type="paragraph" w:styleId="Bibliography">
+    <w:name w:val="Bibliography"/>
+    <w:basedOn w:val="Normal"/>
+    <w:next w:val="Normal"/>
+    <w:uiPriority w:val="37"/>
+    <w:unhideWhenUsed/>
+    <w:rsid w:val="00E61DD5"/>
+  </w:style>
 </w:styles>
 </file>
 
@@ -25162,11 +27330,21 @@
 </file>
 
 <file path=customXml/item1.xml><?xml version="1.0" encoding="utf-8"?>
-<b:Sources xmlns:b="http://schemas.openxmlformats.org/officeDocument/2006/bibliography" xmlns="http://schemas.openxmlformats.org/officeDocument/2006/bibliography" SelectedStyle="\APA.XSL" StyleName="APA"/>
+<b:Sources xmlns:b="http://schemas.openxmlformats.org/officeDocument/2006/bibliography" xmlns="http://schemas.openxmlformats.org/officeDocument/2006/bibliography" SelectedStyle="\APA.XSL" StyleName="APA">
+  <b:Source>
+    <b:Tag>SBM</b:Tag>
+    <b:SourceType>InternetSite</b:SourceType>
+    <b:Guid>{5C666F04-D71D-4299-AB5F-DE9E9EAA9B55}</b:Guid>
+    <b:Title>SBM-20 Parameters and characteristics</b:Title>
+    <b:InternetSiteTitle>https://www.gstube.com</b:InternetSiteTitle>
+    <b:URL>https://www.gstube.com/data/2398/</b:URL>
+    <b:RefOrder>1</b:RefOrder>
+  </b:Source>
+</b:Sources>
 </file>
 
 <file path=customXml/itemProps1.xml><?xml version="1.0" encoding="utf-8"?>
-<ds:datastoreItem xmlns:ds="http://schemas.openxmlformats.org/officeDocument/2006/customXml" ds:itemID="{BAF8D85B-320A-449D-92D7-DA7F0E4ED4B9}">
+<ds:datastoreItem xmlns:ds="http://schemas.openxmlformats.org/officeDocument/2006/customXml" ds:itemID="{C64BBA7E-502D-4435-8A4B-9ADF534F0B9F}">
   <ds:schemaRefs>
     <ds:schemaRef ds:uri="http://schemas.openxmlformats.org/officeDocument/2006/bibliography"/>
   </ds:schemaRefs>

</xml_diff>